<commit_message>
modif doc de cadrage
</commit_message>
<xml_diff>
--- a/Doc de cadrage/Document de cadrage final - Le Carrelet.docx
+++ b/Doc de cadrage/Document de cadrage final - Le Carrelet.docx
@@ -124,7 +124,7 @@
         <w:tblLook w:val="04A0" w:firstRow="1" w:lastRow="0" w:firstColumn="1" w:lastColumn="0" w:noHBand="0" w:noVBand="1"/>
       </w:tblPr>
       <w:tblGrid>
-        <w:gridCol w:w="11886"/>
+        <w:gridCol w:w="12111"/>
       </w:tblGrid>
       <w:tr>
         <w:tc>
@@ -142,12 +142,11 @@
             <w:r>
               <w:rPr>
                 <w:noProof/>
-                <w:lang w:eastAsia="en-US"/>
               </w:rPr>
               <w:drawing>
                 <wp:inline distT="0" distB="0" distL="0" distR="0">
-                  <wp:extent cx="7411083" cy="4168646"/>
-                  <wp:effectExtent l="0" t="0" r="0" b="3810"/>
+                  <wp:extent cx="7553325" cy="4168140"/>
+                  <wp:effectExtent l="0" t="0" r="0" b="0"/>
                   <wp:docPr id="5" name="Picture 5" descr="C:\Users\a_flura\AppData\Local\Microsoft\Windows\INetCache\Content.Word\moodboard - Carrelet.jpg"/>
                   <wp:cNvGraphicFramePr>
                     <a:graphicFrameLocks xmlns:a="http://schemas.openxmlformats.org/drawingml/2006/main" noChangeAspect="1"/>
@@ -177,7 +176,7 @@
                         <pic:spPr bwMode="auto">
                           <a:xfrm>
                             <a:off x="0" y="0"/>
-                            <a:ext cx="7448045" cy="4189437"/>
+                            <a:ext cx="7591920" cy="4189438"/>
                           </a:xfrm>
                           <a:prstGeom prst="rect">
                             <a:avLst/>
@@ -209,17 +208,17 @@
     <w:tbl>
       <w:tblPr>
         <w:tblStyle w:val="TableGrid"/>
-        <w:tblW w:w="11880" w:type="dxa"/>
+        <w:tblW w:w="12043" w:type="dxa"/>
         <w:tblInd w:w="-1445" w:type="dxa"/>
         <w:tblLook w:val="04A0" w:firstRow="1" w:lastRow="0" w:firstColumn="1" w:lastColumn="0" w:noHBand="0" w:noVBand="1"/>
       </w:tblPr>
       <w:tblGrid>
-        <w:gridCol w:w="11880"/>
+        <w:gridCol w:w="12043"/>
       </w:tblGrid>
       <w:tr>
         <w:tc>
           <w:tcPr>
-            <w:tcW w:w="11880" w:type="dxa"/>
+            <w:tcW w:w="12043" w:type="dxa"/>
             <w:shd w:val="clear" w:color="auto" w:fill="080808"/>
           </w:tcPr>
           <w:p>
@@ -751,7 +750,21 @@
           <w:rFonts w:asciiTheme="majorHAnsi" w:hAnsiTheme="majorHAnsi" w:cstheme="majorHAnsi"/>
           <w:szCs w:val="28"/>
         </w:rPr>
-        <w:t>Le site doit être à l’image de la structure: un bar chaleureux, convivial qui propose des produits de qualité ;</w:t>
+        <w:t xml:space="preserve">Le site doit être à l’image de la </w:t>
+      </w:r>
+      <w:r>
+        <w:rPr>
+          <w:rFonts w:asciiTheme="majorHAnsi" w:hAnsiTheme="majorHAnsi" w:cstheme="majorHAnsi"/>
+          <w:szCs w:val="28"/>
+        </w:rPr>
+        <w:t>structure :</w:t>
+      </w:r>
+      <w:r>
+        <w:rPr>
+          <w:rFonts w:asciiTheme="majorHAnsi" w:hAnsiTheme="majorHAnsi" w:cstheme="majorHAnsi"/>
+          <w:szCs w:val="28"/>
+        </w:rPr>
+        <w:t xml:space="preserve"> un bar chaleureux, convivial qui propose des produits de qualité ;</w:t>
       </w:r>
     </w:p>
     <w:p>
@@ -880,7 +893,14 @@
           <w:rFonts w:asciiTheme="majorHAnsi" w:hAnsiTheme="majorHAnsi" w:cstheme="majorHAnsi"/>
           <w:szCs w:val="28"/>
         </w:rPr>
-        <w:t>gestion de la carte</w:t>
+        <w:t>Gestion</w:t>
+      </w:r>
+      <w:r>
+        <w:rPr>
+          <w:rFonts w:asciiTheme="majorHAnsi" w:hAnsiTheme="majorHAnsi" w:cstheme="majorHAnsi"/>
+          <w:szCs w:val="28"/>
+        </w:rPr>
+        <w:t xml:space="preserve"> de la carte</w:t>
       </w:r>
       <w:r>
         <w:rPr>
@@ -908,7 +928,14 @@
           <w:rFonts w:asciiTheme="majorHAnsi" w:hAnsiTheme="majorHAnsi" w:cstheme="majorHAnsi"/>
           <w:szCs w:val="28"/>
         </w:rPr>
-        <w:t>gestion des événements</w:t>
+        <w:t>Gestion</w:t>
+      </w:r>
+      <w:r>
+        <w:rPr>
+          <w:rFonts w:asciiTheme="majorHAnsi" w:hAnsiTheme="majorHAnsi" w:cstheme="majorHAnsi"/>
+          <w:szCs w:val="28"/>
+        </w:rPr>
+        <w:t xml:space="preserve"> des événements</w:t>
       </w:r>
       <w:r>
         <w:rPr>
@@ -936,7 +963,14 @@
           <w:rFonts w:asciiTheme="majorHAnsi" w:hAnsiTheme="majorHAnsi" w:cstheme="majorHAnsi"/>
           <w:szCs w:val="28"/>
         </w:rPr>
-        <w:t>gestion d’une galerie photo</w:t>
+        <w:t>Gestion</w:t>
+      </w:r>
+      <w:r>
+        <w:rPr>
+          <w:rFonts w:asciiTheme="majorHAnsi" w:hAnsiTheme="majorHAnsi" w:cstheme="majorHAnsi"/>
+          <w:szCs w:val="28"/>
+        </w:rPr>
+        <w:t xml:space="preserve"> d’une galerie photo</w:t>
       </w:r>
       <w:r>
         <w:rPr>
@@ -1086,7 +1120,6 @@
                 <w:noProof/>
                 <w:sz w:val="28"/>
                 <w:szCs w:val="28"/>
-                <w:lang w:eastAsia="en-US"/>
               </w:rPr>
               <w:lastRenderedPageBreak/>
               <w:drawing>
@@ -2306,7 +2339,6 @@
                 <w:noProof/>
                 <w:sz w:val="28"/>
                 <w:szCs w:val="28"/>
-                <w:lang w:eastAsia="en-US"/>
               </w:rPr>
               <w:drawing>
                 <wp:anchor distT="0" distB="0" distL="114300" distR="114300" simplePos="0" relativeHeight="251657728" behindDoc="0" locked="0" layoutInCell="1" allowOverlap="1" wp14:anchorId="3D7D0C6A" wp14:editId="01521BCC">
@@ -2469,7 +2501,23 @@
           <w:sz w:val="24"/>
           <w:szCs w:val="28"/>
         </w:rPr>
-        <w:t xml:space="preserve"> design intérieur s’aligne sur cette position</w:t>
+        <w:t xml:space="preserve"> design intérieur </w:t>
+      </w:r>
+      <w:r>
+        <w:rPr>
+          <w:rFonts w:asciiTheme="majorHAnsi" w:hAnsiTheme="majorHAnsi" w:cstheme="majorHAnsi"/>
+          <w:sz w:val="24"/>
+          <w:szCs w:val="28"/>
+        </w:rPr>
+        <w:t>s’alignent</w:t>
+      </w:r>
+      <w:r>
+        <w:rPr>
+          <w:rFonts w:asciiTheme="majorHAnsi" w:hAnsiTheme="majorHAnsi" w:cstheme="majorHAnsi"/>
+          <w:sz w:val="24"/>
+          <w:szCs w:val="28"/>
+        </w:rPr>
+        <w:t xml:space="preserve"> sur cette position</w:t>
       </w:r>
       <w:r>
         <w:rPr>
@@ -2548,7 +2596,23 @@
           <w:sz w:val="24"/>
           <w:szCs w:val="28"/>
         </w:rPr>
-        <w:t>, car le bar se démarque par sa décoration dans le style «Carrelet » (cabane en bois).</w:t>
+        <w:t>, car le bar se démarque par sa décoration dans le style</w:t>
+      </w:r>
+      <w:r>
+        <w:rPr>
+          <w:rFonts w:asciiTheme="majorHAnsi" w:hAnsiTheme="majorHAnsi" w:cstheme="majorHAnsi"/>
+          <w:sz w:val="24"/>
+          <w:szCs w:val="28"/>
+        </w:rPr>
+        <w:t xml:space="preserve"> « Carrelet</w:t>
+      </w:r>
+      <w:r>
+        <w:rPr>
+          <w:rFonts w:asciiTheme="majorHAnsi" w:hAnsiTheme="majorHAnsi" w:cstheme="majorHAnsi"/>
+          <w:sz w:val="24"/>
+          <w:szCs w:val="28"/>
+        </w:rPr>
+        <w:t xml:space="preserve"> » (cabane en bois).</w:t>
       </w:r>
     </w:p>
     <w:p>
@@ -2758,7 +2822,6 @@
                 <w:color w:val="FFFFFF" w:themeColor="background1"/>
                 <w:sz w:val="24"/>
                 <w:szCs w:val="32"/>
-                <w:lang w:eastAsia="en-US"/>
               </w:rPr>
               <w:drawing>
                 <wp:anchor distT="0" distB="0" distL="114300" distR="114300" simplePos="0" relativeHeight="251658752" behindDoc="0" locked="0" layoutInCell="1" allowOverlap="1">
@@ -2944,7 +3007,6 @@
                 <w:sz w:val="28"/>
                 <w:szCs w:val="28"/>
                 <w:u w:val="single"/>
-                <w:lang w:eastAsia="en-US"/>
               </w:rPr>
               <w:lastRenderedPageBreak/>
               <w:drawing>
@@ -3146,6 +3208,7 @@
           <w:b/>
           <w:sz w:val="26"/>
           <w:szCs w:val="26"/>
+          <w:lang w:val="en-US"/>
         </w:rPr>
         <w:t xml:space="preserve">III.1. </w:t>
       </w:r>
@@ -3194,6 +3257,7 @@
           <w:b/>
           <w:color w:val="FF0000"/>
           <w:szCs w:val="26"/>
+          <w:lang w:val="en-US"/>
         </w:rPr>
         <w:t>capitale</w:t>
       </w:r>
@@ -3366,32 +3430,680 @@
           <w:sz w:val="24"/>
           <w:szCs w:val="28"/>
         </w:rPr>
+        <w:t>x</w:t>
+      </w:r>
+      <w:r>
+        <w:rPr>
+          <w:rFonts w:asciiTheme="majorHAnsi" w:hAnsiTheme="majorHAnsi" w:cstheme="majorHAnsi"/>
+          <w:sz w:val="24"/>
+          <w:szCs w:val="28"/>
+        </w:rPr>
+        <w:t xml:space="preserve"> sociaux.</w:t>
+      </w:r>
+    </w:p>
+    <w:p>
+      <w:pPr>
+        <w:jc w:val="both"/>
+        <w:rPr>
+          <w:rFonts w:asciiTheme="majorHAnsi" w:hAnsiTheme="majorHAnsi" w:cstheme="majorHAnsi"/>
+          <w:sz w:val="24"/>
+          <w:szCs w:val="28"/>
+        </w:rPr>
+      </w:pPr>
+    </w:p>
+    <w:p>
+      <w:pPr>
+        <w:jc w:val="both"/>
+        <w:rPr>
+          <w:rFonts w:asciiTheme="majorHAnsi" w:hAnsiTheme="majorHAnsi" w:cstheme="majorHAnsi"/>
+          <w:sz w:val="26"/>
+          <w:szCs w:val="26"/>
+        </w:rPr>
+      </w:pPr>
+      <w:r>
+        <w:rPr>
+          <w:rFonts w:asciiTheme="majorHAnsi" w:hAnsiTheme="majorHAnsi" w:cstheme="majorHAnsi"/>
+          <w:b/>
+          <w:sz w:val="26"/>
+          <w:szCs w:val="26"/>
+        </w:rPr>
+        <w:t xml:space="preserve">III.2. </w:t>
+      </w:r>
+      <w:r>
+        <w:rPr>
+          <w:rFonts w:asciiTheme="majorHAnsi" w:hAnsiTheme="majorHAnsi" w:cstheme="majorHAnsi"/>
+          <w:b/>
+          <w:sz w:val="26"/>
+          <w:szCs w:val="26"/>
+        </w:rPr>
+        <w:t>Charte éditoriale</w:t>
+      </w:r>
+    </w:p>
+    <w:p>
+      <w:pPr>
+        <w:jc w:val="both"/>
+        <w:rPr>
+          <w:rFonts w:asciiTheme="majorHAnsi" w:hAnsiTheme="majorHAnsi" w:cstheme="majorHAnsi"/>
+          <w:sz w:val="24"/>
+          <w:szCs w:val="28"/>
+        </w:rPr>
+      </w:pPr>
+      <w:r>
+        <w:rPr>
+          <w:rFonts w:asciiTheme="majorHAnsi" w:hAnsiTheme="majorHAnsi" w:cstheme="majorHAnsi"/>
+          <w:sz w:val="24"/>
+          <w:szCs w:val="28"/>
+        </w:rPr>
+        <w:t>Nous préconisons la d</w:t>
+      </w:r>
+      <w:r>
+        <w:rPr>
+          <w:rFonts w:asciiTheme="majorHAnsi" w:hAnsiTheme="majorHAnsi" w:cstheme="majorHAnsi"/>
+          <w:sz w:val="24"/>
+          <w:szCs w:val="28"/>
+        </w:rPr>
+        <w:t>éfinition d</w:t>
+      </w:r>
+      <w:r>
+        <w:rPr>
+          <w:rFonts w:asciiTheme="majorHAnsi" w:hAnsiTheme="majorHAnsi" w:cstheme="majorHAnsi"/>
+          <w:sz w:val="24"/>
+          <w:szCs w:val="28"/>
+        </w:rPr>
+        <w:t>’</w:t>
+      </w:r>
+      <w:r>
+        <w:rPr>
+          <w:rFonts w:asciiTheme="majorHAnsi" w:hAnsiTheme="majorHAnsi" w:cstheme="majorHAnsi"/>
+          <w:sz w:val="24"/>
+          <w:szCs w:val="28"/>
+        </w:rPr>
+        <w:t>u</w:t>
+      </w:r>
+      <w:r>
+        <w:rPr>
+          <w:rFonts w:asciiTheme="majorHAnsi" w:hAnsiTheme="majorHAnsi" w:cstheme="majorHAnsi"/>
+          <w:sz w:val="24"/>
+          <w:szCs w:val="28"/>
+        </w:rPr>
+        <w:t>n lexique et de keywords adaptés, en vue du référencement</w:t>
+      </w:r>
+      <w:r>
+        <w:rPr>
+          <w:rFonts w:asciiTheme="majorHAnsi" w:hAnsiTheme="majorHAnsi" w:cstheme="majorHAnsi"/>
+          <w:sz w:val="24"/>
+          <w:szCs w:val="28"/>
+        </w:rPr>
+        <w:t>.</w:t>
+      </w:r>
+    </w:p>
+    <w:p>
+      <w:pPr>
+        <w:jc w:val="both"/>
+        <w:rPr>
+          <w:rFonts w:asciiTheme="majorHAnsi" w:hAnsiTheme="majorHAnsi" w:cstheme="majorHAnsi"/>
+          <w:sz w:val="24"/>
+          <w:szCs w:val="28"/>
+        </w:rPr>
+      </w:pPr>
+      <w:r>
+        <w:rPr>
+          <w:rFonts w:asciiTheme="majorHAnsi" w:hAnsiTheme="majorHAnsi" w:cstheme="majorHAnsi"/>
+          <w:sz w:val="24"/>
+          <w:szCs w:val="28"/>
+        </w:rPr>
+        <w:t>La définition de la charte éditoriale globale n’entre pas dans le cadre de notre prestation.</w:t>
+      </w:r>
+    </w:p>
+    <w:p>
+      <w:pPr>
+        <w:jc w:val="both"/>
+        <w:rPr>
+          <w:rFonts w:asciiTheme="majorHAnsi" w:hAnsiTheme="majorHAnsi" w:cstheme="majorHAnsi"/>
+          <w:sz w:val="24"/>
+          <w:szCs w:val="28"/>
+        </w:rPr>
+      </w:pPr>
+      <w:r>
+        <w:rPr>
+          <w:rFonts w:asciiTheme="majorHAnsi" w:hAnsiTheme="majorHAnsi" w:cstheme="majorHAnsi"/>
+          <w:sz w:val="24"/>
+          <w:szCs w:val="28"/>
+        </w:rPr>
+        <w:t>Nous attirons cependant l’attention sur l’importance de ce point dans l’élaboration d’une stratégie digitale.</w:t>
+      </w:r>
+    </w:p>
+    <w:p>
+      <w:pPr>
+        <w:ind w:firstLine="720"/>
+        <w:jc w:val="both"/>
+        <w:rPr>
+          <w:rFonts w:asciiTheme="majorHAnsi" w:hAnsiTheme="majorHAnsi" w:cstheme="majorHAnsi"/>
+          <w:sz w:val="26"/>
+          <w:szCs w:val="26"/>
+        </w:rPr>
+      </w:pPr>
+    </w:p>
+    <w:p>
+      <w:pPr>
+        <w:jc w:val="both"/>
+        <w:rPr>
+          <w:rFonts w:asciiTheme="majorHAnsi" w:hAnsiTheme="majorHAnsi" w:cstheme="majorHAnsi"/>
+          <w:sz w:val="26"/>
+          <w:szCs w:val="26"/>
+        </w:rPr>
+      </w:pPr>
+      <w:r>
+        <w:rPr>
+          <w:rFonts w:asciiTheme="majorHAnsi" w:hAnsiTheme="majorHAnsi" w:cstheme="majorHAnsi"/>
+          <w:b/>
+          <w:sz w:val="26"/>
+          <w:szCs w:val="26"/>
+        </w:rPr>
+        <w:t xml:space="preserve">III.3. </w:t>
+      </w:r>
+      <w:r>
+        <w:rPr>
+          <w:rFonts w:asciiTheme="majorHAnsi" w:hAnsiTheme="majorHAnsi" w:cstheme="majorHAnsi"/>
+          <w:b/>
+          <w:sz w:val="26"/>
+          <w:szCs w:val="26"/>
+        </w:rPr>
+        <w:t>Alimentation des réseaux sociaux</w:t>
+      </w:r>
+    </w:p>
+    <w:p>
+      <w:pPr>
+        <w:jc w:val="both"/>
+        <w:rPr>
+          <w:rFonts w:asciiTheme="majorHAnsi" w:hAnsiTheme="majorHAnsi" w:cstheme="majorHAnsi"/>
+          <w:sz w:val="24"/>
+          <w:szCs w:val="28"/>
+        </w:rPr>
+      </w:pPr>
+      <w:r>
+        <w:rPr>
+          <w:rFonts w:asciiTheme="majorHAnsi" w:hAnsiTheme="majorHAnsi" w:cstheme="majorHAnsi"/>
+          <w:b/>
+          <w:sz w:val="24"/>
+          <w:szCs w:val="28"/>
+        </w:rPr>
+        <w:t>Blogs et site</w:t>
+      </w:r>
+      <w:r>
+        <w:rPr>
+          <w:rFonts w:asciiTheme="majorHAnsi" w:hAnsiTheme="majorHAnsi" w:cstheme="majorHAnsi"/>
+          <w:b/>
+          <w:sz w:val="24"/>
+          <w:szCs w:val="28"/>
+        </w:rPr>
         <w:t>s</w:t>
       </w:r>
       <w:r>
         <w:rPr>
           <w:rFonts w:asciiTheme="majorHAnsi" w:hAnsiTheme="majorHAnsi" w:cstheme="majorHAnsi"/>
-          <w:sz w:val="24"/>
-          <w:szCs w:val="28"/>
-        </w:rPr>
-        <w:t xml:space="preserve"> sociaux.</w:t>
-      </w:r>
-    </w:p>
-    <w:p>
-      <w:pPr>
-        <w:jc w:val="both"/>
-        <w:rPr>
-          <w:rFonts w:asciiTheme="majorHAnsi" w:hAnsiTheme="majorHAnsi" w:cstheme="majorHAnsi"/>
-          <w:sz w:val="24"/>
-          <w:szCs w:val="28"/>
-        </w:rPr>
-      </w:pPr>
-    </w:p>
-    <w:p>
-      <w:pPr>
-        <w:jc w:val="both"/>
-        <w:rPr>
-          <w:rFonts w:asciiTheme="majorHAnsi" w:hAnsiTheme="majorHAnsi" w:cstheme="majorHAnsi"/>
+          <w:b/>
+          <w:sz w:val="24"/>
+          <w:szCs w:val="28"/>
+        </w:rPr>
+        <w:t xml:space="preserve"> comparatif</w:t>
+      </w:r>
+      <w:r>
+        <w:rPr>
+          <w:rFonts w:asciiTheme="majorHAnsi" w:hAnsiTheme="majorHAnsi" w:cstheme="majorHAnsi"/>
+          <w:b/>
+          <w:sz w:val="24"/>
+          <w:szCs w:val="28"/>
+        </w:rPr>
+        <w:t xml:space="preserve">s </w:t>
+      </w:r>
+      <w:r>
+        <w:rPr>
+          <w:rFonts w:asciiTheme="majorHAnsi" w:hAnsiTheme="majorHAnsi" w:cstheme="majorHAnsi"/>
+          <w:sz w:val="24"/>
+          <w:szCs w:val="28"/>
+        </w:rPr>
+        <w:t>=&gt; g</w:t>
+      </w:r>
+      <w:r>
+        <w:rPr>
+          <w:rFonts w:asciiTheme="majorHAnsi" w:hAnsiTheme="majorHAnsi" w:cstheme="majorHAnsi"/>
+          <w:sz w:val="24"/>
+          <w:szCs w:val="28"/>
+        </w:rPr>
+        <w:t>énérer des back</w:t>
+      </w:r>
+      <w:r>
+        <w:rPr>
+          <w:rFonts w:asciiTheme="majorHAnsi" w:hAnsiTheme="majorHAnsi" w:cstheme="majorHAnsi"/>
+          <w:sz w:val="24"/>
+          <w:szCs w:val="28"/>
+        </w:rPr>
+        <w:t>-</w:t>
+      </w:r>
+      <w:r>
+        <w:rPr>
+          <w:rFonts w:asciiTheme="majorHAnsi" w:hAnsiTheme="majorHAnsi" w:cstheme="majorHAnsi"/>
+          <w:sz w:val="24"/>
+          <w:szCs w:val="28"/>
+        </w:rPr>
+        <w:t>links sur des plateformes pertinentes (ex</w:t>
+      </w:r>
+      <w:r>
+        <w:rPr>
+          <w:rFonts w:asciiTheme="majorHAnsi" w:hAnsiTheme="majorHAnsi" w:cstheme="majorHAnsi"/>
+          <w:sz w:val="24"/>
+          <w:szCs w:val="28"/>
+        </w:rPr>
+        <w:t xml:space="preserve"> </w:t>
+      </w:r>
+      <w:r>
+        <w:rPr>
+          <w:rFonts w:asciiTheme="majorHAnsi" w:hAnsiTheme="majorHAnsi" w:cstheme="majorHAnsi"/>
+          <w:sz w:val="24"/>
+          <w:szCs w:val="28"/>
+        </w:rPr>
+        <w:t>:</w:t>
+      </w:r>
+      <w:r>
+        <w:rPr>
+          <w:rFonts w:asciiTheme="majorHAnsi" w:hAnsiTheme="majorHAnsi" w:cstheme="majorHAnsi"/>
+          <w:sz w:val="24"/>
+          <w:szCs w:val="28"/>
+        </w:rPr>
+        <w:t xml:space="preserve"> L</w:t>
+      </w:r>
+      <w:r>
+        <w:rPr>
+          <w:rFonts w:asciiTheme="majorHAnsi" w:hAnsiTheme="majorHAnsi" w:cstheme="majorHAnsi"/>
+          <w:sz w:val="24"/>
+          <w:szCs w:val="28"/>
+        </w:rPr>
+        <w:t>afourchette.com, lebonbon.fr...) avec av</w:t>
+      </w:r>
+      <w:r>
+        <w:rPr>
+          <w:rFonts w:asciiTheme="majorHAnsi" w:hAnsiTheme="majorHAnsi" w:cstheme="majorHAnsi"/>
+          <w:sz w:val="24"/>
+          <w:szCs w:val="28"/>
+        </w:rPr>
+        <w:t>is client + système de notation.</w:t>
+      </w:r>
+    </w:p>
+    <w:p>
+      <w:pPr>
+        <w:jc w:val="both"/>
+        <w:rPr>
+          <w:rFonts w:asciiTheme="majorHAnsi" w:hAnsiTheme="majorHAnsi" w:cstheme="majorHAnsi"/>
+          <w:sz w:val="24"/>
+          <w:szCs w:val="28"/>
+        </w:rPr>
+      </w:pPr>
+      <w:r>
+        <w:rPr>
+          <w:rFonts w:asciiTheme="majorHAnsi" w:hAnsiTheme="majorHAnsi" w:cstheme="majorHAnsi"/>
+          <w:b/>
+          <w:sz w:val="24"/>
+          <w:szCs w:val="28"/>
+        </w:rPr>
+        <w:t>Facebook</w:t>
+      </w:r>
+      <w:r>
+        <w:rPr>
+          <w:rFonts w:asciiTheme="majorHAnsi" w:hAnsiTheme="majorHAnsi" w:cstheme="majorHAnsi"/>
+          <w:sz w:val="24"/>
+          <w:szCs w:val="28"/>
+        </w:rPr>
+        <w:t xml:space="preserve"> </w:t>
+      </w:r>
+      <w:r>
+        <w:rPr>
+          <w:rFonts w:asciiTheme="majorHAnsi" w:hAnsiTheme="majorHAnsi" w:cstheme="majorHAnsi"/>
+          <w:color w:val="FF0000"/>
+          <w:sz w:val="24"/>
+          <w:szCs w:val="28"/>
+        </w:rPr>
+        <w:t>indispensable</w:t>
+      </w:r>
+      <w:r>
+        <w:rPr>
+          <w:rFonts w:asciiTheme="majorHAnsi" w:hAnsiTheme="majorHAnsi" w:cstheme="majorHAnsi"/>
+          <w:color w:val="FF0000"/>
+          <w:sz w:val="24"/>
+          <w:szCs w:val="28"/>
+        </w:rPr>
+        <w:t xml:space="preserve"> de par son nombre d’utilisateurs</w:t>
+      </w:r>
+      <w:r>
+        <w:rPr>
+          <w:rFonts w:asciiTheme="majorHAnsi" w:hAnsiTheme="majorHAnsi" w:cstheme="majorHAnsi"/>
+          <w:sz w:val="24"/>
+          <w:szCs w:val="28"/>
+        </w:rPr>
+        <w:t xml:space="preserve"> =</w:t>
+      </w:r>
+      <w:r>
+        <w:rPr>
+          <w:rFonts w:asciiTheme="majorHAnsi" w:hAnsiTheme="majorHAnsi" w:cstheme="majorHAnsi"/>
+          <w:sz w:val="24"/>
+          <w:szCs w:val="28"/>
+        </w:rPr>
+        <w:t>&gt;</w:t>
+      </w:r>
+      <w:r>
+        <w:rPr>
+          <w:rFonts w:asciiTheme="majorHAnsi" w:hAnsiTheme="majorHAnsi" w:cstheme="majorHAnsi"/>
+          <w:sz w:val="24"/>
+          <w:szCs w:val="28"/>
+        </w:rPr>
+        <w:t xml:space="preserve"> gestion d’article</w:t>
+      </w:r>
+      <w:r>
+        <w:rPr>
+          <w:rFonts w:asciiTheme="majorHAnsi" w:hAnsiTheme="majorHAnsi" w:cstheme="majorHAnsi"/>
+          <w:sz w:val="24"/>
+          <w:szCs w:val="28"/>
+        </w:rPr>
+        <w:t>s</w:t>
+      </w:r>
+      <w:r>
+        <w:rPr>
+          <w:rFonts w:asciiTheme="majorHAnsi" w:hAnsiTheme="majorHAnsi" w:cstheme="majorHAnsi"/>
+          <w:sz w:val="24"/>
+          <w:szCs w:val="28"/>
+        </w:rPr>
+        <w:t xml:space="preserve"> et création d’événements.</w:t>
+      </w:r>
+    </w:p>
+    <w:p>
+      <w:pPr>
+        <w:jc w:val="both"/>
+        <w:rPr>
+          <w:rFonts w:asciiTheme="majorHAnsi" w:hAnsiTheme="majorHAnsi" w:cstheme="majorHAnsi"/>
+          <w:sz w:val="24"/>
+          <w:szCs w:val="28"/>
+        </w:rPr>
+      </w:pPr>
+      <w:r>
+        <w:rPr>
+          <w:rFonts w:asciiTheme="majorHAnsi" w:hAnsiTheme="majorHAnsi" w:cstheme="majorHAnsi"/>
+          <w:b/>
+          <w:sz w:val="24"/>
+          <w:szCs w:val="28"/>
+        </w:rPr>
+        <w:t>Instagram</w:t>
+      </w:r>
+      <w:r>
+        <w:rPr>
+          <w:rFonts w:asciiTheme="majorHAnsi" w:hAnsiTheme="majorHAnsi" w:cstheme="majorHAnsi"/>
+          <w:sz w:val="24"/>
+          <w:szCs w:val="28"/>
+        </w:rPr>
+        <w:t xml:space="preserve"> =</w:t>
+      </w:r>
+      <w:r>
+        <w:rPr>
+          <w:rFonts w:asciiTheme="majorHAnsi" w:hAnsiTheme="majorHAnsi" w:cstheme="majorHAnsi"/>
+          <w:sz w:val="24"/>
+          <w:szCs w:val="28"/>
+        </w:rPr>
+        <w:t>&gt;</w:t>
+      </w:r>
+      <w:r>
+        <w:rPr>
+          <w:rFonts w:asciiTheme="majorHAnsi" w:hAnsiTheme="majorHAnsi" w:cstheme="majorHAnsi"/>
+          <w:sz w:val="24"/>
+          <w:szCs w:val="28"/>
+        </w:rPr>
+        <w:t xml:space="preserve"> important pour le côté visuel + cohérence cible.</w:t>
+      </w:r>
+    </w:p>
+    <w:p>
+      <w:pPr>
+        <w:jc w:val="both"/>
+        <w:rPr>
+          <w:rFonts w:asciiTheme="majorHAnsi" w:hAnsiTheme="majorHAnsi" w:cstheme="majorHAnsi"/>
+          <w:sz w:val="24"/>
+          <w:szCs w:val="28"/>
+        </w:rPr>
+      </w:pPr>
+      <w:r>
+        <w:rPr>
+          <w:rFonts w:asciiTheme="majorHAnsi" w:hAnsiTheme="majorHAnsi" w:cstheme="majorHAnsi"/>
+          <w:b/>
+          <w:sz w:val="24"/>
+          <w:szCs w:val="28"/>
+        </w:rPr>
+        <w:t>Pinterest</w:t>
+      </w:r>
+      <w:r>
+        <w:rPr>
+          <w:rFonts w:asciiTheme="majorHAnsi" w:hAnsiTheme="majorHAnsi" w:cstheme="majorHAnsi"/>
+          <w:sz w:val="24"/>
+          <w:szCs w:val="28"/>
+        </w:rPr>
+        <w:t xml:space="preserve"> =</w:t>
+      </w:r>
+      <w:r>
+        <w:rPr>
+          <w:rFonts w:asciiTheme="majorHAnsi" w:hAnsiTheme="majorHAnsi" w:cstheme="majorHAnsi"/>
+          <w:sz w:val="24"/>
+          <w:szCs w:val="28"/>
+        </w:rPr>
+        <w:t>&gt;</w:t>
+      </w:r>
+      <w:r>
+        <w:rPr>
+          <w:rFonts w:asciiTheme="majorHAnsi" w:hAnsiTheme="majorHAnsi" w:cstheme="majorHAnsi"/>
+          <w:sz w:val="24"/>
+          <w:szCs w:val="28"/>
+        </w:rPr>
+        <w:t xml:space="preserve"> peut être intéressant pour mettre en ligne des photos de cocktails esthétiques et professionnelles.</w:t>
+      </w:r>
+    </w:p>
+    <w:p>
+      <w:pPr>
+        <w:jc w:val="both"/>
+        <w:rPr>
+          <w:rFonts w:asciiTheme="majorHAnsi" w:hAnsiTheme="majorHAnsi" w:cstheme="majorHAnsi"/>
+          <w:sz w:val="24"/>
+          <w:szCs w:val="28"/>
+        </w:rPr>
+      </w:pPr>
+      <w:r>
+        <w:rPr>
+          <w:rFonts w:asciiTheme="majorHAnsi" w:hAnsiTheme="majorHAnsi" w:cstheme="majorHAnsi"/>
+          <w:b/>
+          <w:sz w:val="24"/>
+          <w:szCs w:val="28"/>
+        </w:rPr>
+        <w:t>LinkedIn</w:t>
+      </w:r>
+      <w:r>
+        <w:rPr>
+          <w:rFonts w:asciiTheme="majorHAnsi" w:hAnsiTheme="majorHAnsi" w:cstheme="majorHAnsi"/>
+          <w:b/>
+          <w:sz w:val="24"/>
+          <w:szCs w:val="28"/>
+        </w:rPr>
+        <w:t xml:space="preserve"> </w:t>
+      </w:r>
+      <w:r>
+        <w:rPr>
+          <w:rFonts w:asciiTheme="majorHAnsi" w:hAnsiTheme="majorHAnsi" w:cstheme="majorHAnsi"/>
+          <w:sz w:val="24"/>
+          <w:szCs w:val="28"/>
+        </w:rPr>
+        <w:t>=</w:t>
+      </w:r>
+      <w:r>
+        <w:rPr>
+          <w:rFonts w:asciiTheme="majorHAnsi" w:hAnsiTheme="majorHAnsi" w:cstheme="majorHAnsi"/>
+          <w:sz w:val="24"/>
+          <w:szCs w:val="28"/>
+        </w:rPr>
+        <w:t>&gt;</w:t>
+      </w:r>
+      <w:r>
+        <w:rPr>
+          <w:rFonts w:asciiTheme="majorHAnsi" w:hAnsiTheme="majorHAnsi" w:cstheme="majorHAnsi"/>
+          <w:sz w:val="24"/>
+          <w:szCs w:val="28"/>
+        </w:rPr>
+        <w:t xml:space="preserve"> peut être intéressant sur </w:t>
+      </w:r>
+      <w:r>
+        <w:rPr>
+          <w:rFonts w:asciiTheme="majorHAnsi" w:hAnsiTheme="majorHAnsi" w:cstheme="majorHAnsi"/>
+          <w:sz w:val="24"/>
+          <w:szCs w:val="28"/>
+        </w:rPr>
+        <w:t xml:space="preserve">la </w:t>
+      </w:r>
+      <w:r>
+        <w:rPr>
+          <w:rFonts w:asciiTheme="majorHAnsi" w:hAnsiTheme="majorHAnsi" w:cstheme="majorHAnsi"/>
+          <w:sz w:val="24"/>
+          <w:szCs w:val="28"/>
+        </w:rPr>
+        <w:t>cible pro</w:t>
+      </w:r>
+      <w:r>
+        <w:rPr>
+          <w:rFonts w:asciiTheme="majorHAnsi" w:hAnsiTheme="majorHAnsi" w:cstheme="majorHAnsi"/>
+          <w:sz w:val="24"/>
+          <w:szCs w:val="28"/>
+        </w:rPr>
+        <w:t>fessionnelle (BtoB)</w:t>
+      </w:r>
+      <w:r>
+        <w:rPr>
+          <w:rFonts w:asciiTheme="majorHAnsi" w:hAnsiTheme="majorHAnsi" w:cstheme="majorHAnsi"/>
+          <w:sz w:val="24"/>
+          <w:szCs w:val="28"/>
+        </w:rPr>
+        <w:t>. Attention, ne pas basculer sur du contenu inapproprié à la plateforme.</w:t>
+      </w:r>
+    </w:p>
+    <w:p>
+      <w:pPr>
+        <w:jc w:val="both"/>
+        <w:rPr>
+          <w:rFonts w:asciiTheme="majorHAnsi" w:hAnsiTheme="majorHAnsi" w:cstheme="majorHAnsi"/>
+          <w:sz w:val="24"/>
+          <w:szCs w:val="28"/>
+        </w:rPr>
+      </w:pPr>
+      <w:r>
+        <w:rPr>
+          <w:rFonts w:asciiTheme="majorHAnsi" w:hAnsiTheme="majorHAnsi" w:cstheme="majorHAnsi"/>
+          <w:sz w:val="24"/>
+          <w:szCs w:val="28"/>
+        </w:rPr>
+        <w:t xml:space="preserve">Reposte d’articles axés sur le team-building, coaching d’entreprise et cohésion de groupe </w:t>
+      </w:r>
+      <w:r>
+        <w:rPr>
+          <w:rFonts w:asciiTheme="majorHAnsi" w:hAnsiTheme="majorHAnsi" w:cstheme="majorHAnsi"/>
+          <w:sz w:val="24"/>
+          <w:szCs w:val="28"/>
+        </w:rPr>
+        <w:t>avec insertion de publicité vers nos évènements (</w:t>
+      </w:r>
+      <w:r>
+        <w:rPr>
+          <w:rFonts w:asciiTheme="majorHAnsi" w:hAnsiTheme="majorHAnsi" w:cstheme="majorHAnsi"/>
+          <w:sz w:val="24"/>
+          <w:szCs w:val="28"/>
+        </w:rPr>
+        <w:t>A</w:t>
+      </w:r>
+      <w:r>
+        <w:rPr>
+          <w:rFonts w:asciiTheme="majorHAnsi" w:hAnsiTheme="majorHAnsi" w:cstheme="majorHAnsi"/>
+          <w:sz w:val="24"/>
+          <w:szCs w:val="28"/>
+        </w:rPr>
+        <w:t>fter</w:t>
+      </w:r>
+      <w:r>
+        <w:rPr>
+          <w:rFonts w:asciiTheme="majorHAnsi" w:hAnsiTheme="majorHAnsi" w:cstheme="majorHAnsi"/>
+          <w:sz w:val="24"/>
+          <w:szCs w:val="28"/>
+        </w:rPr>
+        <w:t xml:space="preserve">-work, </w:t>
+      </w:r>
+      <w:r>
+        <w:rPr>
+          <w:rFonts w:asciiTheme="majorHAnsi" w:hAnsiTheme="majorHAnsi" w:cstheme="majorHAnsi"/>
+          <w:sz w:val="24"/>
+          <w:szCs w:val="28"/>
+        </w:rPr>
+        <w:t>atelier mixologie</w:t>
+      </w:r>
+      <w:r>
+        <w:rPr>
+          <w:rFonts w:asciiTheme="majorHAnsi" w:hAnsiTheme="majorHAnsi" w:cstheme="majorHAnsi"/>
+          <w:sz w:val="24"/>
+          <w:szCs w:val="28"/>
+        </w:rPr>
+        <w:t>,</w:t>
+      </w:r>
+      <w:r>
+        <w:rPr>
+          <w:rFonts w:asciiTheme="majorHAnsi" w:hAnsiTheme="majorHAnsi" w:cstheme="majorHAnsi"/>
+          <w:sz w:val="24"/>
+          <w:szCs w:val="28"/>
+        </w:rPr>
+        <w:t xml:space="preserve"> </w:t>
+      </w:r>
+      <w:r>
+        <w:rPr>
+          <w:rFonts w:asciiTheme="majorHAnsi" w:hAnsiTheme="majorHAnsi" w:cstheme="majorHAnsi"/>
+          <w:sz w:val="24"/>
+          <w:szCs w:val="28"/>
+        </w:rPr>
+        <w:t>ré</w:t>
+      </w:r>
+      <w:r>
+        <w:rPr>
+          <w:rFonts w:asciiTheme="majorHAnsi" w:hAnsiTheme="majorHAnsi" w:cstheme="majorHAnsi"/>
+          <w:sz w:val="24"/>
+          <w:szCs w:val="28"/>
+        </w:rPr>
+        <w:t>servation pour les entreprises</w:t>
+      </w:r>
+      <w:r>
+        <w:rPr>
+          <w:rFonts w:asciiTheme="majorHAnsi" w:hAnsiTheme="majorHAnsi" w:cstheme="majorHAnsi"/>
+          <w:sz w:val="24"/>
+          <w:szCs w:val="28"/>
+        </w:rPr>
+        <w:t>)</w:t>
+      </w:r>
+      <w:r>
+        <w:rPr>
+          <w:rFonts w:asciiTheme="majorHAnsi" w:hAnsiTheme="majorHAnsi" w:cstheme="majorHAnsi"/>
+          <w:sz w:val="24"/>
+          <w:szCs w:val="28"/>
+        </w:rPr>
+        <w:t>.</w:t>
+      </w:r>
+    </w:p>
+    <w:p>
+      <w:pPr>
+        <w:rPr>
+          <w:sz w:val="28"/>
+          <w:szCs w:val="28"/>
+        </w:rPr>
+      </w:pPr>
+    </w:p>
+    <w:p>
+      <w:pPr>
+        <w:rPr>
+          <w:rFonts w:asciiTheme="majorHAnsi" w:hAnsiTheme="majorHAnsi" w:cstheme="majorHAnsi"/>
+          <w:b/>
           <w:sz w:val="26"/>
           <w:szCs w:val="26"/>
         </w:rPr>
@@ -3403,7 +4115,7 @@
           <w:sz w:val="26"/>
           <w:szCs w:val="26"/>
         </w:rPr>
-        <w:t xml:space="preserve">III.2. </w:t>
+        <w:t xml:space="preserve"> </w:t>
       </w:r>
       <w:r>
         <w:rPr>
@@ -3412,719 +4124,180 @@
           <w:sz w:val="26"/>
           <w:szCs w:val="26"/>
         </w:rPr>
-        <w:t>Charte éditoriale</w:t>
+        <w:t>III.4. Création du site</w:t>
+      </w:r>
+    </w:p>
+    <w:p>
+      <w:pPr>
+        <w:rPr>
+          <w:rFonts w:asciiTheme="majorHAnsi" w:hAnsiTheme="majorHAnsi" w:cstheme="majorHAnsi"/>
+          <w:sz w:val="24"/>
+          <w:szCs w:val="26"/>
+        </w:rPr>
+      </w:pPr>
+      <w:r>
+        <w:rPr>
+          <w:rFonts w:asciiTheme="majorHAnsi" w:hAnsiTheme="majorHAnsi" w:cstheme="majorHAnsi"/>
+          <w:sz w:val="24"/>
+          <w:szCs w:val="26"/>
+        </w:rPr>
+        <w:t>Le site a</w:t>
+      </w:r>
+      <w:r>
+        <w:rPr>
+          <w:rFonts w:asciiTheme="majorHAnsi" w:hAnsiTheme="majorHAnsi" w:cstheme="majorHAnsi"/>
+          <w:sz w:val="24"/>
+          <w:szCs w:val="26"/>
+        </w:rPr>
+        <w:t xml:space="preserve"> pour objectif principal</w:t>
+      </w:r>
+      <w:r>
+        <w:rPr>
+          <w:rFonts w:asciiTheme="majorHAnsi" w:hAnsiTheme="majorHAnsi" w:cstheme="majorHAnsi"/>
+          <w:sz w:val="24"/>
+          <w:szCs w:val="26"/>
+        </w:rPr>
+        <w:t xml:space="preserve"> d'améliorer la visibilité digitale</w:t>
+      </w:r>
+      <w:r>
+        <w:rPr>
+          <w:rFonts w:asciiTheme="majorHAnsi" w:hAnsiTheme="majorHAnsi" w:cstheme="majorHAnsi"/>
+          <w:sz w:val="24"/>
+          <w:szCs w:val="26"/>
+        </w:rPr>
+        <w:t xml:space="preserve"> du Carrelet</w:t>
+      </w:r>
+      <w:r>
+        <w:rPr>
+          <w:rFonts w:asciiTheme="majorHAnsi" w:hAnsiTheme="majorHAnsi" w:cstheme="majorHAnsi"/>
+          <w:sz w:val="24"/>
+          <w:szCs w:val="26"/>
+        </w:rPr>
+        <w:t>, not</w:t>
+      </w:r>
+      <w:r>
+        <w:rPr>
+          <w:rFonts w:asciiTheme="majorHAnsi" w:hAnsiTheme="majorHAnsi" w:cstheme="majorHAnsi"/>
+          <w:sz w:val="24"/>
+          <w:szCs w:val="26"/>
+        </w:rPr>
+        <w:t>amment sur la cible “entreprise</w:t>
+      </w:r>
+      <w:r>
+        <w:rPr>
+          <w:rFonts w:asciiTheme="majorHAnsi" w:hAnsiTheme="majorHAnsi" w:cstheme="majorHAnsi"/>
+          <w:sz w:val="24"/>
+          <w:szCs w:val="26"/>
+        </w:rPr>
+        <w:t>s</w:t>
+      </w:r>
+      <w:r>
+        <w:rPr>
+          <w:rFonts w:asciiTheme="majorHAnsi" w:hAnsiTheme="majorHAnsi" w:cstheme="majorHAnsi"/>
+          <w:sz w:val="24"/>
+          <w:szCs w:val="26"/>
+        </w:rPr>
+        <w:t xml:space="preserve">”. </w:t>
+      </w:r>
+      <w:r>
+        <w:rPr>
+          <w:rFonts w:asciiTheme="majorHAnsi" w:hAnsiTheme="majorHAnsi" w:cstheme="majorHAnsi"/>
+          <w:sz w:val="24"/>
+          <w:szCs w:val="26"/>
+        </w:rPr>
+        <w:t>Le but est que ces dernières participent et réservent des évènements,</w:t>
+      </w:r>
+      <w:r>
+        <w:rPr>
+          <w:rFonts w:asciiTheme="majorHAnsi" w:hAnsiTheme="majorHAnsi" w:cstheme="majorHAnsi"/>
+          <w:sz w:val="24"/>
+          <w:szCs w:val="26"/>
+        </w:rPr>
+        <w:t xml:space="preserve"> </w:t>
+      </w:r>
+      <w:r>
+        <w:rPr>
+          <w:rFonts w:asciiTheme="majorHAnsi" w:hAnsiTheme="majorHAnsi" w:cstheme="majorHAnsi"/>
+          <w:sz w:val="24"/>
+          <w:szCs w:val="26"/>
+        </w:rPr>
+        <w:t xml:space="preserve">qui seront mis en valeur </w:t>
+      </w:r>
+      <w:r>
+        <w:rPr>
+          <w:rFonts w:asciiTheme="majorHAnsi" w:hAnsiTheme="majorHAnsi" w:cstheme="majorHAnsi"/>
+          <w:sz w:val="24"/>
+          <w:szCs w:val="26"/>
+        </w:rPr>
+        <w:t>par la plateforme</w:t>
+      </w:r>
+      <w:r>
+        <w:rPr>
+          <w:rFonts w:asciiTheme="majorHAnsi" w:hAnsiTheme="majorHAnsi" w:cstheme="majorHAnsi"/>
+          <w:sz w:val="24"/>
+          <w:szCs w:val="26"/>
+        </w:rPr>
+        <w:t> : les ateliers de mixologie par exemple.</w:t>
+      </w:r>
+    </w:p>
+    <w:p>
+      <w:pPr>
+        <w:rPr>
+          <w:rFonts w:asciiTheme="majorHAnsi" w:hAnsiTheme="majorHAnsi" w:cstheme="majorHAnsi"/>
+          <w:sz w:val="24"/>
+          <w:szCs w:val="26"/>
+        </w:rPr>
+      </w:pPr>
+      <w:r>
+        <w:rPr>
+          <w:rFonts w:asciiTheme="majorHAnsi" w:hAnsiTheme="majorHAnsi" w:cstheme="majorHAnsi"/>
+          <w:sz w:val="24"/>
+          <w:szCs w:val="26"/>
+        </w:rPr>
+        <w:t>En misant sur</w:t>
+      </w:r>
+      <w:r>
+        <w:rPr>
+          <w:rFonts w:asciiTheme="majorHAnsi" w:hAnsiTheme="majorHAnsi" w:cstheme="majorHAnsi"/>
+          <w:sz w:val="24"/>
+          <w:szCs w:val="26"/>
+        </w:rPr>
+        <w:t xml:space="preserve"> une vision</w:t>
+      </w:r>
+      <w:r>
+        <w:rPr>
+          <w:rFonts w:asciiTheme="majorHAnsi" w:hAnsiTheme="majorHAnsi" w:cstheme="majorHAnsi"/>
+          <w:sz w:val="24"/>
+          <w:szCs w:val="26"/>
+        </w:rPr>
+        <w:t xml:space="preserve"> mobile-</w:t>
+      </w:r>
+      <w:r>
+        <w:rPr>
+          <w:rFonts w:asciiTheme="majorHAnsi" w:hAnsiTheme="majorHAnsi" w:cstheme="majorHAnsi"/>
+          <w:sz w:val="24"/>
+          <w:szCs w:val="26"/>
+        </w:rPr>
+        <w:t>first,</w:t>
+      </w:r>
+      <w:r>
+        <w:rPr>
+          <w:rFonts w:asciiTheme="majorHAnsi" w:hAnsiTheme="majorHAnsi" w:cstheme="majorHAnsi"/>
+          <w:sz w:val="24"/>
+          <w:szCs w:val="26"/>
+        </w:rPr>
+        <w:t xml:space="preserve"> nous sommes en accord avec la tendance actuelle où 50% du trafic internet passe par les smartphones</w:t>
+      </w:r>
+      <w:r>
+        <w:rPr>
+          <w:rFonts w:asciiTheme="majorHAnsi" w:hAnsiTheme="majorHAnsi" w:cstheme="majorHAnsi"/>
+          <w:sz w:val="24"/>
+          <w:szCs w:val="26"/>
+        </w:rPr>
+        <w:t>.</w:t>
       </w:r>
       <w:bookmarkStart w:id="0" w:name="_GoBack"/>
       <w:bookmarkEnd w:id="0"/>
-    </w:p>
-    <w:p>
-      <w:pPr>
-        <w:jc w:val="both"/>
-        <w:rPr>
-          <w:rFonts w:asciiTheme="majorHAnsi" w:hAnsiTheme="majorHAnsi" w:cstheme="majorHAnsi"/>
-          <w:sz w:val="24"/>
-          <w:szCs w:val="28"/>
-        </w:rPr>
-      </w:pPr>
-      <w:r>
-        <w:rPr>
-          <w:rFonts w:asciiTheme="majorHAnsi" w:hAnsiTheme="majorHAnsi" w:cstheme="majorHAnsi"/>
-          <w:sz w:val="24"/>
-          <w:szCs w:val="28"/>
-        </w:rPr>
-        <w:t>Définition du lexique et des keywords (en vue du référencement).</w:t>
-      </w:r>
-    </w:p>
-    <w:p>
-      <w:pPr>
-        <w:ind w:firstLine="720"/>
-        <w:jc w:val="both"/>
-        <w:rPr>
-          <w:rFonts w:asciiTheme="majorHAnsi" w:hAnsiTheme="majorHAnsi" w:cstheme="majorHAnsi"/>
-          <w:sz w:val="26"/>
-          <w:szCs w:val="26"/>
-        </w:rPr>
-      </w:pPr>
-    </w:p>
-    <w:p>
-      <w:pPr>
-        <w:jc w:val="both"/>
-        <w:rPr>
-          <w:rFonts w:asciiTheme="majorHAnsi" w:hAnsiTheme="majorHAnsi" w:cstheme="majorHAnsi"/>
-          <w:sz w:val="26"/>
-          <w:szCs w:val="26"/>
-        </w:rPr>
-      </w:pPr>
-      <w:r>
-        <w:rPr>
-          <w:rFonts w:asciiTheme="majorHAnsi" w:hAnsiTheme="majorHAnsi" w:cstheme="majorHAnsi"/>
-          <w:b/>
-          <w:sz w:val="26"/>
-          <w:szCs w:val="26"/>
-        </w:rPr>
-        <w:t xml:space="preserve">III.3. </w:t>
-      </w:r>
-      <w:r>
-        <w:rPr>
-          <w:rFonts w:asciiTheme="majorHAnsi" w:hAnsiTheme="majorHAnsi" w:cstheme="majorHAnsi"/>
-          <w:b/>
-          <w:sz w:val="26"/>
-          <w:szCs w:val="26"/>
-        </w:rPr>
-        <w:t>Alimentation des réseaux sociaux</w:t>
-      </w:r>
-    </w:p>
-    <w:p>
-      <w:pPr>
-        <w:jc w:val="both"/>
-        <w:rPr>
-          <w:rFonts w:asciiTheme="majorHAnsi" w:hAnsiTheme="majorHAnsi" w:cstheme="majorHAnsi"/>
-          <w:sz w:val="24"/>
-          <w:szCs w:val="28"/>
-        </w:rPr>
-      </w:pPr>
-      <w:r>
-        <w:rPr>
-          <w:rFonts w:asciiTheme="majorHAnsi" w:hAnsiTheme="majorHAnsi" w:cstheme="majorHAnsi"/>
-          <w:b/>
-          <w:sz w:val="24"/>
-          <w:szCs w:val="28"/>
-        </w:rPr>
-        <w:t>Blogs et site</w:t>
-      </w:r>
-      <w:r>
-        <w:rPr>
-          <w:rFonts w:asciiTheme="majorHAnsi" w:hAnsiTheme="majorHAnsi" w:cstheme="majorHAnsi"/>
-          <w:b/>
-          <w:sz w:val="24"/>
-          <w:szCs w:val="28"/>
-        </w:rPr>
-        <w:t>s</w:t>
-      </w:r>
-      <w:r>
-        <w:rPr>
-          <w:rFonts w:asciiTheme="majorHAnsi" w:hAnsiTheme="majorHAnsi" w:cstheme="majorHAnsi"/>
-          <w:b/>
-          <w:sz w:val="24"/>
-          <w:szCs w:val="28"/>
-        </w:rPr>
-        <w:t xml:space="preserve"> comparatif</w:t>
-      </w:r>
-      <w:r>
-        <w:rPr>
-          <w:rFonts w:asciiTheme="majorHAnsi" w:hAnsiTheme="majorHAnsi" w:cstheme="majorHAnsi"/>
-          <w:b/>
-          <w:sz w:val="24"/>
-          <w:szCs w:val="28"/>
-        </w:rPr>
-        <w:t xml:space="preserve">s </w:t>
-      </w:r>
-      <w:r>
-        <w:rPr>
-          <w:rFonts w:asciiTheme="majorHAnsi" w:hAnsiTheme="majorHAnsi" w:cstheme="majorHAnsi"/>
-          <w:sz w:val="24"/>
-          <w:szCs w:val="28"/>
-        </w:rPr>
-        <w:t>=&gt; g</w:t>
-      </w:r>
-      <w:r>
-        <w:rPr>
-          <w:rFonts w:asciiTheme="majorHAnsi" w:hAnsiTheme="majorHAnsi" w:cstheme="majorHAnsi"/>
-          <w:sz w:val="24"/>
-          <w:szCs w:val="28"/>
-        </w:rPr>
-        <w:t>énérer des back</w:t>
-      </w:r>
-      <w:r>
-        <w:rPr>
-          <w:rFonts w:asciiTheme="majorHAnsi" w:hAnsiTheme="majorHAnsi" w:cstheme="majorHAnsi"/>
-          <w:sz w:val="24"/>
-          <w:szCs w:val="28"/>
-        </w:rPr>
-        <w:t>-</w:t>
-      </w:r>
-      <w:r>
-        <w:rPr>
-          <w:rFonts w:asciiTheme="majorHAnsi" w:hAnsiTheme="majorHAnsi" w:cstheme="majorHAnsi"/>
-          <w:sz w:val="24"/>
-          <w:szCs w:val="28"/>
-        </w:rPr>
-        <w:t>links sur des plateformes pertinentes (ex</w:t>
-      </w:r>
-      <w:r>
-        <w:rPr>
-          <w:rFonts w:asciiTheme="majorHAnsi" w:hAnsiTheme="majorHAnsi" w:cstheme="majorHAnsi"/>
-          <w:sz w:val="24"/>
-          <w:szCs w:val="28"/>
-        </w:rPr>
-        <w:t xml:space="preserve"> </w:t>
-      </w:r>
-      <w:r>
-        <w:rPr>
-          <w:rFonts w:asciiTheme="majorHAnsi" w:hAnsiTheme="majorHAnsi" w:cstheme="majorHAnsi"/>
-          <w:sz w:val="24"/>
-          <w:szCs w:val="28"/>
-        </w:rPr>
-        <w:t>:</w:t>
-      </w:r>
-      <w:r>
-        <w:rPr>
-          <w:rFonts w:asciiTheme="majorHAnsi" w:hAnsiTheme="majorHAnsi" w:cstheme="majorHAnsi"/>
-          <w:sz w:val="24"/>
-          <w:szCs w:val="28"/>
-        </w:rPr>
-        <w:t xml:space="preserve"> L</w:t>
-      </w:r>
-      <w:r>
-        <w:rPr>
-          <w:rFonts w:asciiTheme="majorHAnsi" w:hAnsiTheme="majorHAnsi" w:cstheme="majorHAnsi"/>
-          <w:sz w:val="24"/>
-          <w:szCs w:val="28"/>
-        </w:rPr>
-        <w:t>afourchette.com, lebonbon.fr...) avec av</w:t>
-      </w:r>
-      <w:r>
-        <w:rPr>
-          <w:rFonts w:asciiTheme="majorHAnsi" w:hAnsiTheme="majorHAnsi" w:cstheme="majorHAnsi"/>
-          <w:sz w:val="24"/>
-          <w:szCs w:val="28"/>
-        </w:rPr>
-        <w:t>is client + système de notation.</w:t>
-      </w:r>
-    </w:p>
-    <w:p>
-      <w:pPr>
-        <w:jc w:val="both"/>
-        <w:rPr>
-          <w:rFonts w:asciiTheme="majorHAnsi" w:hAnsiTheme="majorHAnsi" w:cstheme="majorHAnsi"/>
-          <w:sz w:val="24"/>
-          <w:szCs w:val="28"/>
-        </w:rPr>
-      </w:pPr>
-      <w:r>
-        <w:rPr>
-          <w:rFonts w:asciiTheme="majorHAnsi" w:hAnsiTheme="majorHAnsi" w:cstheme="majorHAnsi"/>
-          <w:b/>
-          <w:sz w:val="24"/>
-          <w:szCs w:val="28"/>
-        </w:rPr>
-        <w:t>Facebook</w:t>
-      </w:r>
-      <w:r>
-        <w:rPr>
-          <w:rFonts w:asciiTheme="majorHAnsi" w:hAnsiTheme="majorHAnsi" w:cstheme="majorHAnsi"/>
-          <w:sz w:val="24"/>
-          <w:szCs w:val="28"/>
-        </w:rPr>
-        <w:t xml:space="preserve"> </w:t>
-      </w:r>
-      <w:r>
-        <w:rPr>
-          <w:rFonts w:asciiTheme="majorHAnsi" w:hAnsiTheme="majorHAnsi" w:cstheme="majorHAnsi"/>
-          <w:color w:val="FF0000"/>
-          <w:sz w:val="24"/>
-          <w:szCs w:val="28"/>
-        </w:rPr>
-        <w:t>indispensable</w:t>
-      </w:r>
-      <w:r>
-        <w:rPr>
-          <w:rFonts w:asciiTheme="majorHAnsi" w:hAnsiTheme="majorHAnsi" w:cstheme="majorHAnsi"/>
-          <w:color w:val="FF0000"/>
-          <w:sz w:val="24"/>
-          <w:szCs w:val="28"/>
-        </w:rPr>
-        <w:t xml:space="preserve"> de par son nombre d’utilisateurs</w:t>
-      </w:r>
-      <w:r>
-        <w:rPr>
-          <w:rFonts w:asciiTheme="majorHAnsi" w:hAnsiTheme="majorHAnsi" w:cstheme="majorHAnsi"/>
-          <w:sz w:val="24"/>
-          <w:szCs w:val="28"/>
-        </w:rPr>
-        <w:t xml:space="preserve"> =</w:t>
-      </w:r>
-      <w:r>
-        <w:rPr>
-          <w:rFonts w:asciiTheme="majorHAnsi" w:hAnsiTheme="majorHAnsi" w:cstheme="majorHAnsi"/>
-          <w:sz w:val="24"/>
-          <w:szCs w:val="28"/>
-        </w:rPr>
-        <w:t>&gt;</w:t>
-      </w:r>
-      <w:r>
-        <w:rPr>
-          <w:rFonts w:asciiTheme="majorHAnsi" w:hAnsiTheme="majorHAnsi" w:cstheme="majorHAnsi"/>
-          <w:sz w:val="24"/>
-          <w:szCs w:val="28"/>
-        </w:rPr>
-        <w:t xml:space="preserve"> gestion d’article</w:t>
-      </w:r>
-      <w:r>
-        <w:rPr>
-          <w:rFonts w:asciiTheme="majorHAnsi" w:hAnsiTheme="majorHAnsi" w:cstheme="majorHAnsi"/>
-          <w:sz w:val="24"/>
-          <w:szCs w:val="28"/>
-        </w:rPr>
-        <w:t>s</w:t>
-      </w:r>
-      <w:r>
-        <w:rPr>
-          <w:rFonts w:asciiTheme="majorHAnsi" w:hAnsiTheme="majorHAnsi" w:cstheme="majorHAnsi"/>
-          <w:sz w:val="24"/>
-          <w:szCs w:val="28"/>
-        </w:rPr>
-        <w:t xml:space="preserve"> et création d’événements.</w:t>
-      </w:r>
-    </w:p>
-    <w:p>
-      <w:pPr>
-        <w:jc w:val="both"/>
-        <w:rPr>
-          <w:rFonts w:asciiTheme="majorHAnsi" w:hAnsiTheme="majorHAnsi" w:cstheme="majorHAnsi"/>
-          <w:sz w:val="24"/>
-          <w:szCs w:val="28"/>
-        </w:rPr>
-      </w:pPr>
-      <w:r>
-        <w:rPr>
-          <w:rFonts w:asciiTheme="majorHAnsi" w:hAnsiTheme="majorHAnsi" w:cstheme="majorHAnsi"/>
-          <w:b/>
-          <w:sz w:val="24"/>
-          <w:szCs w:val="28"/>
-        </w:rPr>
-        <w:t>Instagram</w:t>
-      </w:r>
-      <w:r>
-        <w:rPr>
-          <w:rFonts w:asciiTheme="majorHAnsi" w:hAnsiTheme="majorHAnsi" w:cstheme="majorHAnsi"/>
-          <w:sz w:val="24"/>
-          <w:szCs w:val="28"/>
-        </w:rPr>
-        <w:t xml:space="preserve"> =</w:t>
-      </w:r>
-      <w:r>
-        <w:rPr>
-          <w:rFonts w:asciiTheme="majorHAnsi" w:hAnsiTheme="majorHAnsi" w:cstheme="majorHAnsi"/>
-          <w:sz w:val="24"/>
-          <w:szCs w:val="28"/>
-        </w:rPr>
-        <w:t>&gt;</w:t>
-      </w:r>
-      <w:r>
-        <w:rPr>
-          <w:rFonts w:asciiTheme="majorHAnsi" w:hAnsiTheme="majorHAnsi" w:cstheme="majorHAnsi"/>
-          <w:sz w:val="24"/>
-          <w:szCs w:val="28"/>
-        </w:rPr>
-        <w:t xml:space="preserve"> important pour le côté visuel + cohérence cible.</w:t>
-      </w:r>
-    </w:p>
-    <w:p>
-      <w:pPr>
-        <w:jc w:val="both"/>
-        <w:rPr>
-          <w:rFonts w:asciiTheme="majorHAnsi" w:hAnsiTheme="majorHAnsi" w:cstheme="majorHAnsi"/>
-          <w:sz w:val="24"/>
-          <w:szCs w:val="28"/>
-        </w:rPr>
-      </w:pPr>
-      <w:r>
-        <w:rPr>
-          <w:rFonts w:asciiTheme="majorHAnsi" w:hAnsiTheme="majorHAnsi" w:cstheme="majorHAnsi"/>
-          <w:b/>
-          <w:sz w:val="24"/>
-          <w:szCs w:val="28"/>
-        </w:rPr>
-        <w:t>Pinterest</w:t>
-      </w:r>
-      <w:r>
-        <w:rPr>
-          <w:rFonts w:asciiTheme="majorHAnsi" w:hAnsiTheme="majorHAnsi" w:cstheme="majorHAnsi"/>
-          <w:sz w:val="24"/>
-          <w:szCs w:val="28"/>
-        </w:rPr>
-        <w:t xml:space="preserve"> =</w:t>
-      </w:r>
-      <w:r>
-        <w:rPr>
-          <w:rFonts w:asciiTheme="majorHAnsi" w:hAnsiTheme="majorHAnsi" w:cstheme="majorHAnsi"/>
-          <w:sz w:val="24"/>
-          <w:szCs w:val="28"/>
-        </w:rPr>
-        <w:t>&gt;</w:t>
-      </w:r>
-      <w:r>
-        <w:rPr>
-          <w:rFonts w:asciiTheme="majorHAnsi" w:hAnsiTheme="majorHAnsi" w:cstheme="majorHAnsi"/>
-          <w:sz w:val="24"/>
-          <w:szCs w:val="28"/>
-        </w:rPr>
-        <w:t xml:space="preserve"> peut être intéressant pour mettre en ligne des photos de cocktails esthétiques et professionnelles.</w:t>
-      </w:r>
-    </w:p>
-    <w:p>
-      <w:pPr>
-        <w:jc w:val="both"/>
-        <w:rPr>
-          <w:rFonts w:asciiTheme="majorHAnsi" w:hAnsiTheme="majorHAnsi" w:cstheme="majorHAnsi"/>
-          <w:sz w:val="24"/>
-          <w:szCs w:val="28"/>
-        </w:rPr>
-      </w:pPr>
-      <w:r>
-        <w:rPr>
-          <w:rFonts w:asciiTheme="majorHAnsi" w:hAnsiTheme="majorHAnsi" w:cstheme="majorHAnsi"/>
-          <w:b/>
-          <w:sz w:val="24"/>
-          <w:szCs w:val="28"/>
-        </w:rPr>
-        <w:t xml:space="preserve">Linkedin </w:t>
-      </w:r>
-      <w:r>
-        <w:rPr>
-          <w:rFonts w:asciiTheme="majorHAnsi" w:hAnsiTheme="majorHAnsi" w:cstheme="majorHAnsi"/>
-          <w:sz w:val="24"/>
-          <w:szCs w:val="28"/>
-        </w:rPr>
-        <w:t>=</w:t>
-      </w:r>
-      <w:r>
-        <w:rPr>
-          <w:rFonts w:asciiTheme="majorHAnsi" w:hAnsiTheme="majorHAnsi" w:cstheme="majorHAnsi"/>
-          <w:sz w:val="24"/>
-          <w:szCs w:val="28"/>
-        </w:rPr>
-        <w:t>&gt;</w:t>
-      </w:r>
-      <w:r>
-        <w:rPr>
-          <w:rFonts w:asciiTheme="majorHAnsi" w:hAnsiTheme="majorHAnsi" w:cstheme="majorHAnsi"/>
-          <w:sz w:val="24"/>
-          <w:szCs w:val="28"/>
-        </w:rPr>
-        <w:t xml:space="preserve"> peut être intéressant sur </w:t>
-      </w:r>
-      <w:r>
-        <w:rPr>
-          <w:rFonts w:asciiTheme="majorHAnsi" w:hAnsiTheme="majorHAnsi" w:cstheme="majorHAnsi"/>
-          <w:sz w:val="24"/>
-          <w:szCs w:val="28"/>
-        </w:rPr>
-        <w:t xml:space="preserve">la </w:t>
-      </w:r>
-      <w:r>
-        <w:rPr>
-          <w:rFonts w:asciiTheme="majorHAnsi" w:hAnsiTheme="majorHAnsi" w:cstheme="majorHAnsi"/>
-          <w:sz w:val="24"/>
-          <w:szCs w:val="28"/>
-        </w:rPr>
-        <w:t>cible pro</w:t>
-      </w:r>
-      <w:r>
-        <w:rPr>
-          <w:rFonts w:asciiTheme="majorHAnsi" w:hAnsiTheme="majorHAnsi" w:cstheme="majorHAnsi"/>
-          <w:sz w:val="24"/>
-          <w:szCs w:val="28"/>
-        </w:rPr>
-        <w:t>fessionnelle (BtoB)</w:t>
-      </w:r>
-      <w:r>
-        <w:rPr>
-          <w:rFonts w:asciiTheme="majorHAnsi" w:hAnsiTheme="majorHAnsi" w:cstheme="majorHAnsi"/>
-          <w:sz w:val="24"/>
-          <w:szCs w:val="28"/>
-        </w:rPr>
-        <w:t>. Attention, ne pas basculer sur du contenu inapproprié à la plateforme.</w:t>
-      </w:r>
-    </w:p>
-    <w:p>
-      <w:pPr>
-        <w:jc w:val="both"/>
-        <w:rPr>
-          <w:rFonts w:asciiTheme="majorHAnsi" w:hAnsiTheme="majorHAnsi" w:cstheme="majorHAnsi"/>
-          <w:sz w:val="24"/>
-          <w:szCs w:val="28"/>
-        </w:rPr>
-      </w:pPr>
-      <w:r>
-        <w:rPr>
-          <w:rFonts w:asciiTheme="majorHAnsi" w:hAnsiTheme="majorHAnsi" w:cstheme="majorHAnsi"/>
-          <w:sz w:val="24"/>
-          <w:szCs w:val="28"/>
-        </w:rPr>
-        <w:t xml:space="preserve">Reposte d’articles axés sur le team-building, coaching d’entreprise et cohésion de groupe </w:t>
-      </w:r>
-      <w:r>
-        <w:rPr>
-          <w:rFonts w:asciiTheme="majorHAnsi" w:hAnsiTheme="majorHAnsi" w:cstheme="majorHAnsi"/>
-          <w:sz w:val="24"/>
-          <w:szCs w:val="28"/>
-        </w:rPr>
-        <w:t>avec insertion de publicité vers nos évènements (</w:t>
-      </w:r>
-      <w:r>
-        <w:rPr>
-          <w:rFonts w:asciiTheme="majorHAnsi" w:hAnsiTheme="majorHAnsi" w:cstheme="majorHAnsi"/>
-          <w:sz w:val="24"/>
-          <w:szCs w:val="28"/>
-        </w:rPr>
-        <w:t>after</w:t>
-      </w:r>
-      <w:r>
-        <w:rPr>
-          <w:rFonts w:asciiTheme="majorHAnsi" w:hAnsiTheme="majorHAnsi" w:cstheme="majorHAnsi"/>
-          <w:sz w:val="24"/>
-          <w:szCs w:val="28"/>
-        </w:rPr>
-        <w:t xml:space="preserve">-work, </w:t>
-      </w:r>
-      <w:r>
-        <w:rPr>
-          <w:rFonts w:asciiTheme="majorHAnsi" w:hAnsiTheme="majorHAnsi" w:cstheme="majorHAnsi"/>
-          <w:sz w:val="24"/>
-          <w:szCs w:val="28"/>
-        </w:rPr>
-        <w:t>atelier mixologie</w:t>
-      </w:r>
-      <w:r>
-        <w:rPr>
-          <w:rFonts w:asciiTheme="majorHAnsi" w:hAnsiTheme="majorHAnsi" w:cstheme="majorHAnsi"/>
-          <w:sz w:val="24"/>
-          <w:szCs w:val="28"/>
-        </w:rPr>
-        <w:t>,</w:t>
-      </w:r>
-      <w:r>
-        <w:rPr>
-          <w:rFonts w:asciiTheme="majorHAnsi" w:hAnsiTheme="majorHAnsi" w:cstheme="majorHAnsi"/>
-          <w:sz w:val="24"/>
-          <w:szCs w:val="28"/>
-        </w:rPr>
-        <w:t xml:space="preserve"> </w:t>
-      </w:r>
-      <w:r>
-        <w:rPr>
-          <w:rFonts w:asciiTheme="majorHAnsi" w:hAnsiTheme="majorHAnsi" w:cstheme="majorHAnsi"/>
-          <w:sz w:val="24"/>
-          <w:szCs w:val="28"/>
-        </w:rPr>
-        <w:t>ré</w:t>
-      </w:r>
-      <w:r>
-        <w:rPr>
-          <w:rFonts w:asciiTheme="majorHAnsi" w:hAnsiTheme="majorHAnsi" w:cstheme="majorHAnsi"/>
-          <w:sz w:val="24"/>
-          <w:szCs w:val="28"/>
-        </w:rPr>
-        <w:t>servation pour les entreprises</w:t>
-      </w:r>
-      <w:r>
-        <w:rPr>
-          <w:rFonts w:asciiTheme="majorHAnsi" w:hAnsiTheme="majorHAnsi" w:cstheme="majorHAnsi"/>
-          <w:sz w:val="24"/>
-          <w:szCs w:val="28"/>
-        </w:rPr>
-        <w:t>)</w:t>
-      </w:r>
-      <w:r>
-        <w:rPr>
-          <w:rFonts w:asciiTheme="majorHAnsi" w:hAnsiTheme="majorHAnsi" w:cstheme="majorHAnsi"/>
-          <w:sz w:val="24"/>
-          <w:szCs w:val="28"/>
-        </w:rPr>
-        <w:t>.</w:t>
-      </w:r>
-    </w:p>
-    <w:p>
-      <w:pPr>
-        <w:rPr>
-          <w:sz w:val="28"/>
-          <w:szCs w:val="28"/>
-        </w:rPr>
-      </w:pPr>
-    </w:p>
-    <w:p>
-      <w:pPr>
-        <w:rPr>
-          <w:rFonts w:asciiTheme="majorHAnsi" w:hAnsiTheme="majorHAnsi" w:cstheme="majorHAnsi"/>
-          <w:b/>
-          <w:sz w:val="26"/>
-          <w:szCs w:val="26"/>
-        </w:rPr>
-      </w:pPr>
-      <w:r>
-        <w:rPr>
-          <w:rFonts w:asciiTheme="majorHAnsi" w:hAnsiTheme="majorHAnsi" w:cstheme="majorHAnsi"/>
-          <w:b/>
-          <w:sz w:val="26"/>
-          <w:szCs w:val="26"/>
-        </w:rPr>
-        <w:t xml:space="preserve"> </w:t>
-      </w:r>
-      <w:r>
-        <w:rPr>
-          <w:rFonts w:asciiTheme="majorHAnsi" w:hAnsiTheme="majorHAnsi" w:cstheme="majorHAnsi"/>
-          <w:b/>
-          <w:sz w:val="26"/>
-          <w:szCs w:val="26"/>
-        </w:rPr>
-        <w:t>III.4. Création du site</w:t>
-      </w:r>
-    </w:p>
-    <w:p>
-      <w:pPr>
-        <w:rPr>
-          <w:rFonts w:asciiTheme="majorHAnsi" w:hAnsiTheme="majorHAnsi" w:cstheme="majorHAnsi"/>
-          <w:sz w:val="24"/>
-          <w:szCs w:val="26"/>
-        </w:rPr>
-      </w:pPr>
-      <w:r>
-        <w:rPr>
-          <w:rFonts w:asciiTheme="majorHAnsi" w:hAnsiTheme="majorHAnsi" w:cstheme="majorHAnsi"/>
-          <w:sz w:val="24"/>
-          <w:szCs w:val="26"/>
-        </w:rPr>
-        <w:t>Le site a</w:t>
-      </w:r>
-      <w:r>
-        <w:rPr>
-          <w:rFonts w:asciiTheme="majorHAnsi" w:hAnsiTheme="majorHAnsi" w:cstheme="majorHAnsi"/>
-          <w:sz w:val="24"/>
-          <w:szCs w:val="26"/>
-        </w:rPr>
-        <w:t xml:space="preserve"> pour objectif principal</w:t>
-      </w:r>
-      <w:r>
-        <w:rPr>
-          <w:rFonts w:asciiTheme="majorHAnsi" w:hAnsiTheme="majorHAnsi" w:cstheme="majorHAnsi"/>
-          <w:sz w:val="24"/>
-          <w:szCs w:val="26"/>
-        </w:rPr>
-        <w:t xml:space="preserve"> d'améliorer la visibilité digitale</w:t>
-      </w:r>
-      <w:r>
-        <w:rPr>
-          <w:rFonts w:asciiTheme="majorHAnsi" w:hAnsiTheme="majorHAnsi" w:cstheme="majorHAnsi"/>
-          <w:sz w:val="24"/>
-          <w:szCs w:val="26"/>
-        </w:rPr>
-        <w:t xml:space="preserve"> du Carrelet</w:t>
-      </w:r>
-      <w:r>
-        <w:rPr>
-          <w:rFonts w:asciiTheme="majorHAnsi" w:hAnsiTheme="majorHAnsi" w:cstheme="majorHAnsi"/>
-          <w:sz w:val="24"/>
-          <w:szCs w:val="26"/>
-        </w:rPr>
-        <w:t>, not</w:t>
-      </w:r>
-      <w:r>
-        <w:rPr>
-          <w:rFonts w:asciiTheme="majorHAnsi" w:hAnsiTheme="majorHAnsi" w:cstheme="majorHAnsi"/>
-          <w:sz w:val="24"/>
-          <w:szCs w:val="26"/>
-        </w:rPr>
-        <w:t>amment sur la cible “entreprise</w:t>
-      </w:r>
-      <w:r>
-        <w:rPr>
-          <w:rFonts w:asciiTheme="majorHAnsi" w:hAnsiTheme="majorHAnsi" w:cstheme="majorHAnsi"/>
-          <w:sz w:val="24"/>
-          <w:szCs w:val="26"/>
-        </w:rPr>
-        <w:t>s</w:t>
-      </w:r>
-      <w:r>
-        <w:rPr>
-          <w:rFonts w:asciiTheme="majorHAnsi" w:hAnsiTheme="majorHAnsi" w:cstheme="majorHAnsi"/>
-          <w:sz w:val="24"/>
-          <w:szCs w:val="26"/>
-        </w:rPr>
-        <w:t xml:space="preserve">”. </w:t>
-      </w:r>
-      <w:r>
-        <w:rPr>
-          <w:rFonts w:asciiTheme="majorHAnsi" w:hAnsiTheme="majorHAnsi" w:cstheme="majorHAnsi"/>
-          <w:sz w:val="24"/>
-          <w:szCs w:val="26"/>
-        </w:rPr>
-        <w:t>Le but est que ces dernières participent et réservent des évènements,</w:t>
-      </w:r>
-      <w:r>
-        <w:rPr>
-          <w:rFonts w:asciiTheme="majorHAnsi" w:hAnsiTheme="majorHAnsi" w:cstheme="majorHAnsi"/>
-          <w:sz w:val="24"/>
-          <w:szCs w:val="26"/>
-        </w:rPr>
-        <w:t xml:space="preserve"> </w:t>
-      </w:r>
-      <w:r>
-        <w:rPr>
-          <w:rFonts w:asciiTheme="majorHAnsi" w:hAnsiTheme="majorHAnsi" w:cstheme="majorHAnsi"/>
-          <w:sz w:val="24"/>
-          <w:szCs w:val="26"/>
-        </w:rPr>
-        <w:t>qui seront mis en valeur au sein du site : les ateliers de mixologie par exemple.</w:t>
-      </w:r>
-    </w:p>
-    <w:p>
-      <w:pPr>
-        <w:rPr>
-          <w:rFonts w:asciiTheme="majorHAnsi" w:hAnsiTheme="majorHAnsi" w:cstheme="majorHAnsi"/>
-          <w:sz w:val="24"/>
-          <w:szCs w:val="26"/>
-        </w:rPr>
-      </w:pPr>
-      <w:r>
-        <w:rPr>
-          <w:rFonts w:asciiTheme="majorHAnsi" w:hAnsiTheme="majorHAnsi" w:cstheme="majorHAnsi"/>
-          <w:sz w:val="24"/>
-          <w:szCs w:val="26"/>
-        </w:rPr>
-        <w:t>En misant sur</w:t>
-      </w:r>
-      <w:r>
-        <w:rPr>
-          <w:rFonts w:asciiTheme="majorHAnsi" w:hAnsiTheme="majorHAnsi" w:cstheme="majorHAnsi"/>
-          <w:sz w:val="24"/>
-          <w:szCs w:val="26"/>
-        </w:rPr>
-        <w:t xml:space="preserve"> une vision</w:t>
-      </w:r>
-      <w:r>
-        <w:rPr>
-          <w:rFonts w:asciiTheme="majorHAnsi" w:hAnsiTheme="majorHAnsi" w:cstheme="majorHAnsi"/>
-          <w:sz w:val="24"/>
-          <w:szCs w:val="26"/>
-        </w:rPr>
-        <w:t xml:space="preserve"> mobile-</w:t>
-      </w:r>
-      <w:r>
-        <w:rPr>
-          <w:rFonts w:asciiTheme="majorHAnsi" w:hAnsiTheme="majorHAnsi" w:cstheme="majorHAnsi"/>
-          <w:sz w:val="24"/>
-          <w:szCs w:val="26"/>
-        </w:rPr>
-        <w:t>first,</w:t>
-      </w:r>
-      <w:r>
-        <w:rPr>
-          <w:rFonts w:asciiTheme="majorHAnsi" w:hAnsiTheme="majorHAnsi" w:cstheme="majorHAnsi"/>
-          <w:sz w:val="24"/>
-          <w:szCs w:val="26"/>
-        </w:rPr>
-        <w:t xml:space="preserve"> nous sommes en accord avec la tendance actuelle où 50% du trafic internet passe par les smartphones</w:t>
-      </w:r>
-      <w:r>
-        <w:rPr>
-          <w:rFonts w:asciiTheme="majorHAnsi" w:hAnsiTheme="majorHAnsi" w:cstheme="majorHAnsi"/>
-          <w:sz w:val="24"/>
-          <w:szCs w:val="26"/>
-        </w:rPr>
-        <w:t>.</w:t>
-      </w:r>
     </w:p>
     <w:p>
       <w:pPr>
@@ -4348,7 +4521,7 @@
           <w:sz w:val="24"/>
           <w:szCs w:val="28"/>
         </w:rPr>
-        <w:t>a palette graphique ainsi que les typographies ont été choisies par le client en amont. Il s’agira de faire nos propositions graphiques d’après les éléments mis à notre disposition par le client</w:t>
+        <w:t>a palette graphique ainsi que les typographies ont été choisies par le client en amont. Il s’agira de faire nos propositions graphiques d’après les éléments mis à notre disposition</w:t>
       </w:r>
       <w:r>
         <w:rPr>
@@ -4484,7 +4657,6 @@
                 <w:noProof/>
                 <w:sz w:val="24"/>
                 <w:szCs w:val="28"/>
-                <w:lang w:eastAsia="en-US"/>
               </w:rPr>
               <w:drawing>
                 <wp:anchor distT="0" distB="0" distL="114300" distR="114300" simplePos="0" relativeHeight="251654656" behindDoc="0" locked="0" layoutInCell="1" allowOverlap="1">
@@ -4883,6 +5055,7 @@
           <w:sz w:val="24"/>
           <w:szCs w:val="28"/>
         </w:rPr>
+        <w:lastRenderedPageBreak/>
         <w:t>Proposition plateforme desktop</w:t>
       </w:r>
       <w:r>
@@ -4987,7 +5160,23 @@
           <w:sz w:val="24"/>
           <w:szCs w:val="28"/>
         </w:rPr>
-        <w:t xml:space="preserve">Associée à cela, une interface dynamique </w:t>
+        <w:t>Associée à cela, une interface dynamique</w:t>
+      </w:r>
+      <w:r>
+        <w:rPr>
+          <w:rFonts w:asciiTheme="majorHAnsi" w:hAnsiTheme="majorHAnsi" w:cstheme="majorHAnsi"/>
+          <w:sz w:val="24"/>
+          <w:szCs w:val="28"/>
+        </w:rPr>
+        <w:t xml:space="preserve"> qui</w:t>
+      </w:r>
+      <w:r>
+        <w:rPr>
+          <w:rFonts w:asciiTheme="majorHAnsi" w:hAnsiTheme="majorHAnsi" w:cstheme="majorHAnsi"/>
+          <w:sz w:val="24"/>
+          <w:szCs w:val="28"/>
+        </w:rPr>
+        <w:t xml:space="preserve"> </w:t>
       </w:r>
       <w:r>
         <w:rPr>
@@ -5454,22 +5643,6 @@
     <w:p>
       <w:pPr>
         <w:rPr>
-          <w:sz w:val="28"/>
-          <w:szCs w:val="28"/>
-        </w:rPr>
-      </w:pPr>
-    </w:p>
-    <w:p>
-      <w:pPr>
-        <w:rPr>
-          <w:sz w:val="28"/>
-          <w:szCs w:val="28"/>
-        </w:rPr>
-      </w:pPr>
-    </w:p>
-    <w:p>
-      <w:pPr>
-        <w:rPr>
           <w:b/>
           <w:color w:val="FF9900"/>
           <w:sz w:val="60"/>
@@ -5483,6 +5656,7 @@
           <w:sz w:val="60"/>
           <w:szCs w:val="60"/>
         </w:rPr>
+        <w:lastRenderedPageBreak/>
         <w:t>PNG du XD mobile + desktop</w:t>
       </w:r>
     </w:p>
@@ -5561,7 +5735,47 @@
           <w:sz w:val="24"/>
           <w:szCs w:val="28"/>
         </w:rPr>
-        <w:t>Le site web doit être codé « from scratch », sans utiliser de CMS.</w:t>
+        <w:t>Le design et p</w:t>
+      </w:r>
+      <w:r>
+        <w:rPr>
+          <w:rFonts w:asciiTheme="majorHAnsi" w:hAnsiTheme="majorHAnsi" w:cstheme="majorHAnsi"/>
+          <w:sz w:val="24"/>
+          <w:szCs w:val="28"/>
+        </w:rPr>
+        <w:t>rototypage</w:t>
+      </w:r>
+      <w:r>
+        <w:rPr>
+          <w:rFonts w:asciiTheme="majorHAnsi" w:hAnsiTheme="majorHAnsi" w:cstheme="majorHAnsi"/>
+          <w:sz w:val="24"/>
+          <w:szCs w:val="28"/>
+        </w:rPr>
+        <w:t xml:space="preserve"> seront effectués</w:t>
+      </w:r>
+      <w:r>
+        <w:rPr>
+          <w:rFonts w:asciiTheme="majorHAnsi" w:hAnsiTheme="majorHAnsi" w:cstheme="majorHAnsi"/>
+          <w:sz w:val="24"/>
+          <w:szCs w:val="28"/>
+        </w:rPr>
+        <w:t xml:space="preserve"> via le </w:t>
+      </w:r>
+      <w:r>
+        <w:rPr>
+          <w:rFonts w:asciiTheme="majorHAnsi" w:hAnsiTheme="majorHAnsi" w:cstheme="majorHAnsi"/>
+          <w:sz w:val="24"/>
+          <w:szCs w:val="28"/>
+        </w:rPr>
+        <w:t>logiciel</w:t>
+      </w:r>
+      <w:r>
+        <w:rPr>
+          <w:rFonts w:asciiTheme="majorHAnsi" w:hAnsiTheme="majorHAnsi" w:cstheme="majorHAnsi"/>
+          <w:sz w:val="24"/>
+          <w:szCs w:val="28"/>
+        </w:rPr>
+        <w:t xml:space="preserve"> Adobe XD.</w:t>
       </w:r>
     </w:p>
     <w:p>
@@ -5584,47 +5798,15 @@
           <w:sz w:val="24"/>
           <w:szCs w:val="28"/>
         </w:rPr>
-        <w:t>Le design et p</w:t>
-      </w:r>
-      <w:r>
-        <w:rPr>
-          <w:rFonts w:asciiTheme="majorHAnsi" w:hAnsiTheme="majorHAnsi" w:cstheme="majorHAnsi"/>
-          <w:sz w:val="24"/>
-          <w:szCs w:val="28"/>
-        </w:rPr>
-        <w:t>rototypage</w:t>
-      </w:r>
-      <w:r>
-        <w:rPr>
-          <w:rFonts w:asciiTheme="majorHAnsi" w:hAnsiTheme="majorHAnsi" w:cstheme="majorHAnsi"/>
-          <w:sz w:val="24"/>
-          <w:szCs w:val="28"/>
-        </w:rPr>
-        <w:t xml:space="preserve"> seront effectués</w:t>
-      </w:r>
-      <w:r>
-        <w:rPr>
-          <w:rFonts w:asciiTheme="majorHAnsi" w:hAnsiTheme="majorHAnsi" w:cstheme="majorHAnsi"/>
-          <w:sz w:val="24"/>
-          <w:szCs w:val="28"/>
-        </w:rPr>
-        <w:t xml:space="preserve"> via le </w:t>
-      </w:r>
-      <w:r>
-        <w:rPr>
-          <w:rFonts w:asciiTheme="majorHAnsi" w:hAnsiTheme="majorHAnsi" w:cstheme="majorHAnsi"/>
-          <w:sz w:val="24"/>
-          <w:szCs w:val="28"/>
-        </w:rPr>
-        <w:t>logiciel</w:t>
-      </w:r>
-      <w:r>
-        <w:rPr>
-          <w:rFonts w:asciiTheme="majorHAnsi" w:hAnsiTheme="majorHAnsi" w:cstheme="majorHAnsi"/>
-          <w:sz w:val="24"/>
-          <w:szCs w:val="28"/>
-        </w:rPr>
-        <w:t xml:space="preserve"> Adobe XD.</w:t>
+        <w:t>Le site web doit être codé «from scratch</w:t>
+      </w:r>
+      <w:r>
+        <w:rPr>
+          <w:rFonts w:asciiTheme="majorHAnsi" w:hAnsiTheme="majorHAnsi" w:cstheme="majorHAnsi"/>
+          <w:sz w:val="24"/>
+          <w:szCs w:val="28"/>
+        </w:rPr>
+        <w:t>», sans utiliser de CMS.</w:t>
       </w:r>
     </w:p>
     <w:p>
@@ -5841,6 +6023,11 @@
     </w:p>
     <w:p>
       <w:pPr>
+        <w:pStyle w:val="ListParagraph"/>
+        <w:numPr>
+          <w:ilvl w:val="0"/>
+          <w:numId w:val="11"/>
+        </w:numPr>
         <w:jc w:val="both"/>
         <w:rPr>
           <w:rFonts w:asciiTheme="majorHAnsi" w:hAnsiTheme="majorHAnsi" w:cstheme="majorHAnsi"/>
@@ -5848,6 +6035,199 @@
           <w:szCs w:val="28"/>
         </w:rPr>
       </w:pPr>
+      <w:r>
+        <w:rPr>
+          <w:rFonts w:asciiTheme="majorHAnsi" w:hAnsiTheme="majorHAnsi" w:cstheme="majorHAnsi"/>
+          <w:sz w:val="24"/>
+          <w:szCs w:val="28"/>
+        </w:rPr>
+        <w:t>Hébergement</w:t>
+      </w:r>
+      <w:r>
+        <w:rPr>
+          <w:rFonts w:asciiTheme="majorHAnsi" w:hAnsiTheme="majorHAnsi" w:cstheme="majorHAnsi"/>
+          <w:sz w:val="24"/>
+          <w:szCs w:val="28"/>
+        </w:rPr>
+        <w:t xml:space="preserve"> :</w:t>
+      </w:r>
+      <w:r>
+        <w:rPr>
+          <w:rFonts w:asciiTheme="majorHAnsi" w:hAnsiTheme="majorHAnsi" w:cstheme="majorHAnsi"/>
+          <w:sz w:val="24"/>
+          <w:szCs w:val="28"/>
+        </w:rPr>
+        <w:t xml:space="preserve"> S</w:t>
+      </w:r>
+      <w:r>
+        <w:rPr>
+          <w:rFonts w:asciiTheme="majorHAnsi" w:hAnsiTheme="majorHAnsi" w:cstheme="majorHAnsi"/>
+          <w:sz w:val="24"/>
+          <w:szCs w:val="28"/>
+        </w:rPr>
+        <w:t>implicité, efficacité du SAV</w:t>
+      </w:r>
+      <w:r>
+        <w:rPr>
+          <w:rFonts w:asciiTheme="majorHAnsi" w:hAnsiTheme="majorHAnsi" w:cstheme="majorHAnsi"/>
+          <w:sz w:val="24"/>
+          <w:szCs w:val="28"/>
+        </w:rPr>
+        <w:t>,</w:t>
+      </w:r>
+      <w:r>
+        <w:rPr>
+          <w:rFonts w:asciiTheme="majorHAnsi" w:hAnsiTheme="majorHAnsi" w:cstheme="majorHAnsi"/>
+          <w:sz w:val="24"/>
+          <w:szCs w:val="28"/>
+        </w:rPr>
+        <w:t xml:space="preserve"> </w:t>
+      </w:r>
+      <w:r>
+        <w:rPr>
+          <w:rFonts w:asciiTheme="majorHAnsi" w:hAnsiTheme="majorHAnsi" w:cstheme="majorHAnsi"/>
+          <w:sz w:val="24"/>
+          <w:szCs w:val="28"/>
+        </w:rPr>
+        <w:t>performances et</w:t>
+      </w:r>
+      <w:r>
+        <w:rPr>
+          <w:rFonts w:asciiTheme="majorHAnsi" w:hAnsiTheme="majorHAnsi" w:cstheme="majorHAnsi"/>
+          <w:sz w:val="24"/>
+          <w:szCs w:val="28"/>
+        </w:rPr>
+        <w:t xml:space="preserve"> </w:t>
+      </w:r>
+      <w:r>
+        <w:rPr>
+          <w:rFonts w:asciiTheme="majorHAnsi" w:hAnsiTheme="majorHAnsi" w:cstheme="majorHAnsi"/>
+          <w:sz w:val="24"/>
+          <w:szCs w:val="28"/>
+        </w:rPr>
+        <w:t>prix abordable pour serveur</w:t>
+      </w:r>
+      <w:r>
+        <w:rPr>
+          <w:rFonts w:asciiTheme="majorHAnsi" w:hAnsiTheme="majorHAnsi" w:cstheme="majorHAnsi"/>
+          <w:sz w:val="24"/>
+          <w:szCs w:val="28"/>
+        </w:rPr>
+        <w:t>/base de données</w:t>
+      </w:r>
+      <w:r>
+        <w:rPr>
+          <w:rFonts w:asciiTheme="majorHAnsi" w:hAnsiTheme="majorHAnsi" w:cstheme="majorHAnsi"/>
+          <w:sz w:val="24"/>
+          <w:szCs w:val="28"/>
+        </w:rPr>
+        <w:t xml:space="preserve"> + nom de domaine.</w:t>
+      </w:r>
+    </w:p>
+    <w:p>
+      <w:pPr>
+        <w:ind w:left="360" w:firstLine="360"/>
+        <w:jc w:val="both"/>
+        <w:rPr>
+          <w:rFonts w:asciiTheme="majorHAnsi" w:hAnsiTheme="majorHAnsi" w:cstheme="majorHAnsi"/>
+          <w:sz w:val="24"/>
+          <w:szCs w:val="28"/>
+        </w:rPr>
+      </w:pPr>
+      <w:r>
+        <w:rPr>
+          <w:rFonts w:asciiTheme="majorHAnsi" w:hAnsiTheme="majorHAnsi" w:cstheme="majorHAnsi"/>
+          <w:sz w:val="24"/>
+          <w:szCs w:val="28"/>
+        </w:rPr>
+        <w:t>N</w:t>
+      </w:r>
+      <w:r>
+        <w:rPr>
+          <w:rFonts w:asciiTheme="majorHAnsi" w:hAnsiTheme="majorHAnsi" w:cstheme="majorHAnsi"/>
+          <w:sz w:val="24"/>
+          <w:szCs w:val="28"/>
+        </w:rPr>
+        <w:t>ous préconisons OVH</w:t>
+      </w:r>
+      <w:r>
+        <w:rPr>
+          <w:rFonts w:asciiTheme="majorHAnsi" w:hAnsiTheme="majorHAnsi" w:cstheme="majorHAnsi"/>
+          <w:sz w:val="24"/>
+          <w:szCs w:val="28"/>
+        </w:rPr>
+        <w:t> :</w:t>
+      </w:r>
+    </w:p>
+    <w:p>
+      <w:pPr>
+        <w:ind w:left="360" w:firstLine="360"/>
+        <w:jc w:val="both"/>
+        <w:rPr>
+          <w:rFonts w:asciiTheme="majorHAnsi" w:hAnsiTheme="majorHAnsi" w:cstheme="majorHAnsi"/>
+          <w:sz w:val="28"/>
+          <w:szCs w:val="28"/>
+        </w:rPr>
+      </w:pPr>
+      <w:r>
+        <w:rPr>
+          <w:rFonts w:asciiTheme="majorHAnsi" w:hAnsiTheme="majorHAnsi" w:cstheme="majorHAnsi"/>
+          <w:noProof/>
+          <w:sz w:val="28"/>
+          <w:szCs w:val="28"/>
+        </w:rPr>
+        <w:drawing>
+          <wp:inline distT="0" distB="0" distL="0" distR="0">
+            <wp:extent cx="5733415" cy="2617470"/>
+            <wp:effectExtent l="0" t="0" r="0" b="0"/>
+            <wp:docPr id="1" name="Picture 1"/>
+            <wp:cNvGraphicFramePr>
+              <a:graphicFrameLocks xmlns:a="http://schemas.openxmlformats.org/drawingml/2006/main" noChangeAspect="1"/>
+            </wp:cNvGraphicFramePr>
+            <a:graphic xmlns:a="http://schemas.openxmlformats.org/drawingml/2006/main">
+              <a:graphicData uri="http://schemas.openxmlformats.org/drawingml/2006/picture">
+                <pic:pic xmlns:pic="http://schemas.openxmlformats.org/drawingml/2006/picture">
+                  <pic:nvPicPr>
+                    <pic:cNvPr id="1" name="offre ovh.PNG"/>
+                    <pic:cNvPicPr/>
+                  </pic:nvPicPr>
+                  <pic:blipFill>
+                    <a:blip r:embed="rId14">
+                      <a:extLst>
+                        <a:ext uri="{28A0092B-C50C-407E-A947-70E740481C1C}">
+                          <a14:useLocalDpi xmlns:a14="http://schemas.microsoft.com/office/drawing/2010/main" val="0"/>
+                        </a:ext>
+                      </a:extLst>
+                    </a:blip>
+                    <a:stretch>
+                      <a:fillRect/>
+                    </a:stretch>
+                  </pic:blipFill>
+                  <pic:spPr>
+                    <a:xfrm>
+                      <a:off x="0" y="0"/>
+                      <a:ext cx="5733415" cy="2617470"/>
+                    </a:xfrm>
+                    <a:prstGeom prst="rect">
+                      <a:avLst/>
+                    </a:prstGeom>
+                  </pic:spPr>
+                </pic:pic>
+              </a:graphicData>
+            </a:graphic>
+          </wp:inline>
+        </w:drawing>
+      </w:r>
+    </w:p>
+    <w:p>
+      <w:pPr>
+        <w:jc w:val="both"/>
+        <w:rPr>
+          <w:rFonts w:asciiTheme="majorHAnsi" w:hAnsiTheme="majorHAnsi" w:cstheme="majorHAnsi"/>
+          <w:sz w:val="28"/>
+          <w:szCs w:val="28"/>
+        </w:rPr>
+      </w:pPr>
     </w:p>
     <w:p>
       <w:pPr>
@@ -5866,17 +6246,65 @@
           <w:sz w:val="26"/>
           <w:szCs w:val="26"/>
         </w:rPr>
-        <w:t>IV.5</w:t>
-      </w:r>
-      <w:r>
+        <w:t>IV.5. Juridique</w:t>
+      </w:r>
+    </w:p>
+    <w:p>
+      <w:pPr>
+        <w:jc w:val="both"/>
+        <w:rPr>
+          <w:rFonts w:asciiTheme="majorHAnsi" w:hAnsiTheme="majorHAnsi" w:cstheme="majorHAnsi"/>
+          <w:sz w:val="24"/>
+          <w:szCs w:val="28"/>
+        </w:rPr>
+      </w:pPr>
+    </w:p>
+    <w:p>
+      <w:pPr>
+        <w:jc w:val="both"/>
+        <w:rPr>
+          <w:rFonts w:asciiTheme="majorHAnsi" w:hAnsiTheme="majorHAnsi" w:cstheme="majorHAnsi"/>
+          <w:sz w:val="24"/>
+          <w:szCs w:val="28"/>
+        </w:rPr>
+      </w:pPr>
+      <w:r>
+        <w:rPr>
+          <w:rFonts w:asciiTheme="majorHAnsi" w:hAnsiTheme="majorHAnsi" w:cstheme="majorHAnsi"/>
+          <w:sz w:val="24"/>
+          <w:szCs w:val="28"/>
+        </w:rPr>
+        <w:t>Mentions légales et conditions d’utilis</w:t>
+      </w:r>
+      <w:r>
+        <w:rPr>
+          <w:rFonts w:asciiTheme="majorHAnsi" w:hAnsiTheme="majorHAnsi" w:cstheme="majorHAnsi"/>
+          <w:sz w:val="24"/>
+          <w:szCs w:val="28"/>
+        </w:rPr>
+        <w:t>ation à valider avec le client.</w:t>
+      </w:r>
+    </w:p>
+    <w:p>
+      <w:pPr>
+        <w:jc w:val="both"/>
+        <w:rPr>
+          <w:rFonts w:asciiTheme="majorHAnsi" w:hAnsiTheme="majorHAnsi" w:cstheme="majorHAnsi"/>
+          <w:sz w:val="24"/>
+          <w:szCs w:val="28"/>
+        </w:rPr>
+      </w:pPr>
+    </w:p>
+    <w:p>
+      <w:pPr>
+        <w:jc w:val="both"/>
         <w:rPr>
           <w:rFonts w:asciiTheme="majorHAnsi" w:hAnsiTheme="majorHAnsi" w:cstheme="majorHAnsi"/>
           <w:b/>
           <w:sz w:val="26"/>
           <w:szCs w:val="26"/>
         </w:rPr>
-        <w:t xml:space="preserve">. </w:t>
-      </w:r>
+      </w:pPr>
       <w:r>
         <w:rPr>
           <w:rFonts w:asciiTheme="majorHAnsi" w:hAnsiTheme="majorHAnsi" w:cstheme="majorHAnsi"/>
@@ -5884,92 +6312,7 @@
           <w:sz w:val="26"/>
           <w:szCs w:val="26"/>
         </w:rPr>
-        <w:t>Juridique</w:t>
-      </w:r>
-    </w:p>
-    <w:p>
-      <w:pPr>
-        <w:jc w:val="both"/>
-        <w:rPr>
-          <w:rFonts w:asciiTheme="majorHAnsi" w:hAnsiTheme="majorHAnsi" w:cstheme="majorHAnsi"/>
-          <w:sz w:val="24"/>
-          <w:szCs w:val="28"/>
-        </w:rPr>
-      </w:pPr>
-    </w:p>
-    <w:p>
-      <w:pPr>
-        <w:jc w:val="both"/>
-        <w:rPr>
-          <w:rFonts w:asciiTheme="majorHAnsi" w:hAnsiTheme="majorHAnsi" w:cstheme="majorHAnsi"/>
-          <w:sz w:val="24"/>
-          <w:szCs w:val="28"/>
-        </w:rPr>
-      </w:pPr>
-      <w:r>
-        <w:rPr>
-          <w:rFonts w:asciiTheme="majorHAnsi" w:hAnsiTheme="majorHAnsi" w:cstheme="majorHAnsi"/>
-          <w:sz w:val="24"/>
-          <w:szCs w:val="28"/>
-        </w:rPr>
-        <w:t xml:space="preserve">Mentions légales et conditions d’utilisation à valider avec le client. </w:t>
-      </w:r>
-    </w:p>
-    <w:p>
-      <w:pPr>
-        <w:jc w:val="both"/>
-        <w:rPr>
-          <w:rFonts w:asciiTheme="majorHAnsi" w:hAnsiTheme="majorHAnsi" w:cstheme="majorHAnsi"/>
-          <w:sz w:val="24"/>
-          <w:szCs w:val="28"/>
-        </w:rPr>
-      </w:pPr>
-    </w:p>
-    <w:p>
-      <w:pPr>
-        <w:jc w:val="both"/>
-        <w:rPr>
-          <w:rFonts w:asciiTheme="majorHAnsi" w:hAnsiTheme="majorHAnsi" w:cstheme="majorHAnsi"/>
-          <w:b/>
-          <w:sz w:val="26"/>
-          <w:szCs w:val="26"/>
-        </w:rPr>
-      </w:pPr>
-      <w:r>
-        <w:rPr>
-          <w:rFonts w:asciiTheme="majorHAnsi" w:hAnsiTheme="majorHAnsi" w:cstheme="majorHAnsi"/>
-          <w:b/>
-          <w:sz w:val="26"/>
-          <w:szCs w:val="26"/>
-        </w:rPr>
-        <w:t>IV.</w:t>
-      </w:r>
-      <w:r>
-        <w:rPr>
-          <w:rFonts w:asciiTheme="majorHAnsi" w:hAnsiTheme="majorHAnsi" w:cstheme="majorHAnsi"/>
-          <w:b/>
-          <w:sz w:val="26"/>
-          <w:szCs w:val="26"/>
-        </w:rPr>
-        <w:t>6</w:t>
-      </w:r>
-      <w:r>
-        <w:rPr>
-          <w:rFonts w:asciiTheme="majorHAnsi" w:hAnsiTheme="majorHAnsi" w:cstheme="majorHAnsi"/>
-          <w:b/>
-          <w:sz w:val="26"/>
-          <w:szCs w:val="26"/>
-        </w:rPr>
-        <w:t xml:space="preserve">. </w:t>
-      </w:r>
-      <w:r>
-        <w:rPr>
-          <w:rFonts w:asciiTheme="majorHAnsi" w:hAnsiTheme="majorHAnsi" w:cstheme="majorHAnsi"/>
-          <w:b/>
-          <w:sz w:val="26"/>
-          <w:szCs w:val="26"/>
-        </w:rPr>
-        <w:t>Devis et planning</w:t>
+        <w:t>IV.6. Devis et planning</w:t>
       </w:r>
     </w:p>
     <w:p>
@@ -6046,88 +6389,8 @@
         <w:t>Proposer un planning au client.</w:t>
       </w:r>
     </w:p>
-    <w:p>
-      <w:pPr>
-        <w:jc w:val="both"/>
-        <w:rPr>
-          <w:rFonts w:asciiTheme="majorHAnsi" w:hAnsiTheme="majorHAnsi" w:cstheme="majorHAnsi"/>
-          <w:sz w:val="24"/>
-          <w:szCs w:val="28"/>
-        </w:rPr>
-      </w:pPr>
-    </w:p>
-    <w:p>
-      <w:pPr>
-        <w:jc w:val="both"/>
-        <w:rPr>
-          <w:rFonts w:asciiTheme="majorHAnsi" w:hAnsiTheme="majorHAnsi" w:cstheme="majorHAnsi"/>
-          <w:sz w:val="24"/>
-          <w:szCs w:val="28"/>
-        </w:rPr>
-      </w:pPr>
-    </w:p>
-    <w:p>
-      <w:pPr>
-        <w:jc w:val="both"/>
-        <w:rPr>
-          <w:rFonts w:asciiTheme="majorHAnsi" w:hAnsiTheme="majorHAnsi" w:cstheme="majorHAnsi"/>
-          <w:sz w:val="24"/>
-          <w:szCs w:val="28"/>
-        </w:rPr>
-      </w:pPr>
-    </w:p>
-    <w:p>
-      <w:pPr>
-        <w:jc w:val="both"/>
-        <w:rPr>
-          <w:rFonts w:asciiTheme="majorHAnsi" w:hAnsiTheme="majorHAnsi" w:cstheme="majorHAnsi"/>
-          <w:sz w:val="28"/>
-          <w:szCs w:val="28"/>
-        </w:rPr>
-      </w:pPr>
-    </w:p>
-    <w:p>
-      <w:pPr>
-        <w:jc w:val="both"/>
-        <w:rPr>
-          <w:rFonts w:asciiTheme="majorHAnsi" w:hAnsiTheme="majorHAnsi" w:cstheme="majorHAnsi"/>
-          <w:sz w:val="28"/>
-          <w:szCs w:val="28"/>
-        </w:rPr>
-      </w:pPr>
-    </w:p>
-    <w:p>
-      <w:pPr>
-        <w:jc w:val="both"/>
-        <w:rPr>
-          <w:rFonts w:asciiTheme="majorHAnsi" w:hAnsiTheme="majorHAnsi" w:cstheme="majorHAnsi"/>
-          <w:sz w:val="28"/>
-          <w:szCs w:val="28"/>
-        </w:rPr>
-      </w:pPr>
-    </w:p>
-    <w:p>
-      <w:pPr>
-        <w:jc w:val="both"/>
-        <w:rPr>
-          <w:rFonts w:asciiTheme="majorHAnsi" w:hAnsiTheme="majorHAnsi" w:cstheme="majorHAnsi"/>
-          <w:sz w:val="28"/>
-          <w:szCs w:val="28"/>
-          <w:u w:val="single"/>
-        </w:rPr>
-      </w:pPr>
-      <w:r>
-        <w:rPr>
-          <w:rFonts w:asciiTheme="majorHAnsi" w:hAnsiTheme="majorHAnsi" w:cstheme="majorHAnsi"/>
-          <w:sz w:val="28"/>
-          <w:szCs w:val="28"/>
-          <w:u w:val="single"/>
-        </w:rPr>
-        <w:br w:type="page"/>
-      </w:r>
-    </w:p>
     <w:sectPr>
-      <w:headerReference w:type="default" r:id="rId14"/>
+      <w:headerReference w:type="default" r:id="rId15"/>
       <w:pgSz w:w="11909" w:h="16834"/>
       <w:pgMar w:top="1440" w:right="1440" w:bottom="990" w:left="1440" w:header="720" w:footer="720" w:gutter="0"/>
       <w:pgNumType w:start="1"/>
@@ -6224,7 +6487,7 @@
         <w:noProof/>
       </w:rPr>
       <w:pict>
-        <v:shape id="Text Box 476" o:spid="_x0000_s2049" type="#_x0000_t202" style="position:absolute;margin-left:92.95pt;margin-top:0;width:1in;height:13.45pt;z-index:251658240;visibility:visible;mso-width-percent:1000;mso-position-horizontal:right;mso-position-horizontal-relative:page;mso-position-vertical:center;mso-position-vertical-relative:top-margin-area;mso-width-percent:1000;mso-width-relative:right-margin-area;v-text-anchor:middle" o:allowincell="f" fillcolor="#e9531d" stroked="f">
+        <v:shape id="Text Box 476" o:spid="_x0000_s2049" type="#_x0000_t202" style="position:absolute;margin-left:134.55pt;margin-top:0;width:1in;height:13.45pt;z-index:251658240;visibility:visible;mso-width-percent:1000;mso-position-horizontal:right;mso-position-horizontal-relative:page;mso-position-vertical:center;mso-position-vertical-relative:top-margin-area;mso-width-percent:1000;mso-width-relative:right-margin-area;v-text-anchor:middle" o:allowincell="f" fillcolor="#e9531d" stroked="f">
           <v:textbox style="mso-fit-shape-to-text:t" inset=",0,,0">
             <w:txbxContent>
               <w:p>
@@ -6248,7 +6511,7 @@
                     <w:noProof/>
                     <w:color w:val="FFFFFF" w:themeColor="background1"/>
                   </w:rPr>
-                  <w:t>8</w:t>
+                  <w:t>9</w:t>
                 </w:r>
                 <w:r>
                   <w:rPr>
@@ -8631,7 +8894,7 @@
 </file>
 
 <file path=customXml/itemProps1.xml><?xml version="1.0" encoding="utf-8"?>
-<ds:datastoreItem xmlns:ds="http://schemas.openxmlformats.org/officeDocument/2006/customXml" ds:itemID="{1C34F839-B20F-4ABB-918D-5C86C029AC64}">
+<ds:datastoreItem xmlns:ds="http://schemas.openxmlformats.org/officeDocument/2006/customXml" ds:itemID="{27A1322D-B0E2-4072-916D-AAB41DC8CA00}">
   <ds:schemaRefs>
     <ds:schemaRef ds:uri="http://schemas.openxmlformats.org/officeDocument/2006/bibliography"/>
   </ds:schemaRefs>

</xml_diff>